<commit_message>
read and edited minor mistakes started part on solver
</commit_message>
<xml_diff>
--- a/Story.docx
+++ b/Story.docx
@@ -1,6 +1,6 @@
 
 <file path=word/document.xml><?xml version="1.0" encoding="utf-8"?>
-<w:document xmlns:wpc="http://schemas.microsoft.com/office/word/2010/wordprocessingCanvas" xmlns:mc="http://schemas.openxmlformats.org/markup-compatibility/2006" xmlns:o="urn:schemas-microsoft-com:office:office" xmlns:r="http://schemas.openxmlformats.org/officeDocument/2006/relationships" xmlns:m="http://schemas.openxmlformats.org/officeDocument/2006/math" xmlns:v="urn:schemas-microsoft-com:vml" xmlns:wp14="http://schemas.microsoft.com/office/word/2010/wordprocessingDrawing" xmlns:wp="http://schemas.openxmlformats.org/drawingml/2006/wordprocessingDrawing" xmlns:w10="urn:schemas-microsoft-com:office:word" xmlns:w="http://schemas.openxmlformats.org/wordprocessingml/2006/main" xmlns:w14="http://schemas.microsoft.com/office/word/2010/wordml" xmlns:wpg="http://schemas.microsoft.com/office/word/2010/wordprocessingGroup" xmlns:wpi="http://schemas.microsoft.com/office/word/2010/wordprocessingInk" xmlns:wne="http://schemas.microsoft.com/office/word/2006/wordml" xmlns:wps="http://schemas.microsoft.com/office/word/2010/wordprocessingShape" mc:Ignorable="w14 wp14">
+<w:document xmlns:wpc="http://schemas.microsoft.com/office/word/2010/wordprocessingCanvas" xmlns:cx="http://schemas.microsoft.com/office/drawing/2014/chartex" xmlns:cx1="http://schemas.microsoft.com/office/drawing/2015/9/8/chartex" xmlns:cx2="http://schemas.microsoft.com/office/drawing/2015/10/21/chartex" xmlns:cx3="http://schemas.microsoft.com/office/drawing/2016/5/9/chartex" xmlns:cx4="http://schemas.microsoft.com/office/drawing/2016/5/10/chartex" xmlns:cx5="http://schemas.microsoft.com/office/drawing/2016/5/11/chartex" xmlns:cx6="http://schemas.microsoft.com/office/drawing/2016/5/12/chartex" xmlns:cx7="http://schemas.microsoft.com/office/drawing/2016/5/13/chartex" xmlns:cx8="http://schemas.microsoft.com/office/drawing/2016/5/14/chartex" xmlns:mc="http://schemas.openxmlformats.org/markup-compatibility/2006" xmlns:aink="http://schemas.microsoft.com/office/drawing/2016/ink" xmlns:am3d="http://schemas.microsoft.com/office/drawing/2017/model3d" xmlns:o="urn:schemas-microsoft-com:office:office" xmlns:r="http://schemas.openxmlformats.org/officeDocument/2006/relationships" xmlns:m="http://schemas.openxmlformats.org/officeDocument/2006/math" xmlns:v="urn:schemas-microsoft-com:vml" xmlns:wp14="http://schemas.microsoft.com/office/word/2010/wordprocessingDrawing" xmlns:wp="http://schemas.openxmlformats.org/drawingml/2006/wordprocessingDrawing" xmlns:w10="urn:schemas-microsoft-com:office:word" xmlns:w="http://schemas.openxmlformats.org/wordprocessingml/2006/main" xmlns:w14="http://schemas.microsoft.com/office/word/2010/wordml" xmlns:w15="http://schemas.microsoft.com/office/word/2012/wordml" xmlns:w16cex="http://schemas.microsoft.com/office/word/2018/wordml/cex" xmlns:w16cid="http://schemas.microsoft.com/office/word/2016/wordml/cid" xmlns:w16="http://schemas.microsoft.com/office/word/2018/wordml" xmlns:w16se="http://schemas.microsoft.com/office/word/2015/wordml/symex" xmlns:wpg="http://schemas.microsoft.com/office/word/2010/wordprocessingGroup" xmlns:wpi="http://schemas.microsoft.com/office/word/2010/wordprocessingInk" xmlns:wne="http://schemas.microsoft.com/office/word/2006/wordml" xmlns:wps="http://schemas.microsoft.com/office/word/2010/wordprocessingShape" mc:Ignorable="w14 w15 w16se w16cid w16 w16cex wp14">
   <w:body>
     <w:p>
       <w:pPr>
@@ -108,22 +108,64 @@
           <w:sz w:val="24"/>
           <w:lang w:val="en-GB"/>
         </w:rPr>
-        <w:t>Initially, lifted inference was proposed (by David Poole) as an improvement on high-level reasoning. The focus quickly shifted however towards machine learning purposes. Many papers were published around this topic, showing that the technique is actually viable and speeds up traditional learning and reasoning tasks. Now that it has become more mainstream, we can return to Poole’s original idea.</w:t>
-      </w:r>
-    </w:p>
-    <w:p>
-      <w:pPr>
-        <w:rPr>
-          <w:sz w:val="24"/>
-          <w:lang w:val="en-GB"/>
-        </w:rPr>
-      </w:pPr>
-      <w:r>
-        <w:rPr>
-          <w:sz w:val="24"/>
-          <w:lang w:val="en-GB"/>
-        </w:rPr>
-        <w:t>We will now discuss one of the latest additions to the lifted interference resume. It is a field of study which is often used as a benchmark to test the cognitive and logical problem-solving skills in humans; combinatorics.</w:t>
+        <w:t>Initially, lifted inference was proposed (by David Poole) as an improvement on high-level reasoning</w:t>
+      </w:r>
+      <w:r>
+        <w:rPr>
+          <w:sz w:val="24"/>
+          <w:lang w:val="en-GB"/>
+        </w:rPr>
+        <w:t>, but</w:t>
+      </w:r>
+      <w:r>
+        <w:rPr>
+          <w:sz w:val="24"/>
+          <w:lang w:val="en-GB"/>
+        </w:rPr>
+        <w:t xml:space="preserve"> </w:t>
+      </w:r>
+      <w:r>
+        <w:rPr>
+          <w:sz w:val="24"/>
+          <w:lang w:val="en-GB"/>
+        </w:rPr>
+        <w:t>t</w:t>
+      </w:r>
+      <w:r>
+        <w:rPr>
+          <w:sz w:val="24"/>
+          <w:lang w:val="en-GB"/>
+        </w:rPr>
+        <w:t xml:space="preserve">he focus quickly shifted towards machine learning purposes. </w:t>
+      </w:r>
+      <w:r>
+        <w:rPr>
+          <w:sz w:val="24"/>
+          <w:lang w:val="en-GB"/>
+        </w:rPr>
+        <w:t>Numerous</w:t>
+      </w:r>
+      <w:r>
+        <w:rPr>
+          <w:sz w:val="24"/>
+          <w:lang w:val="en-GB"/>
+        </w:rPr>
+        <w:t xml:space="preserve"> papers were published around this topic, showing that the technique is actually viable and speeds up traditional learning and reasoning tasks. Now that it has become more mainstream, we can return to Poole’s original idea.</w:t>
+      </w:r>
+    </w:p>
+    <w:p>
+      <w:pPr>
+        <w:rPr>
+          <w:sz w:val="24"/>
+          <w:lang w:val="en-GB"/>
+        </w:rPr>
+      </w:pPr>
+      <w:r>
+        <w:rPr>
+          <w:sz w:val="24"/>
+          <w:lang w:val="en-GB"/>
+        </w:rPr>
+        <w:t>We will now discuss one of the latest additions to the lifted inference resume. It is a field of study which is often used as a benchmark to test the cognitive and logical problem-solving skills in humans; combinatorics.</w:t>
       </w:r>
     </w:p>
     <w:p>
@@ -191,7 +233,39 @@
           <w:sz w:val="24"/>
           <w:lang w:val="en-GB"/>
         </w:rPr>
-        <w:t xml:space="preserve">For example: “In how many possible ways can a deck of cards be shuffled?”. To which the answer is 52!. One could add the constraint “… if the first card is an ace of spades.”, after which the answer changes to 51!. These counting problems are closely related to probability, but have </w:t>
+        <w:t xml:space="preserve">For example: “In how many possible ways can a deck of cards be shuffled?”. To which the answer is </w:t>
+      </w:r>
+      <w:proofErr w:type="gramStart"/>
+      <w:r>
+        <w:rPr>
+          <w:sz w:val="24"/>
+          <w:lang w:val="en-GB"/>
+        </w:rPr>
+        <w:t>52!.</w:t>
+      </w:r>
+      <w:proofErr w:type="gramEnd"/>
+      <w:r>
+        <w:rPr>
+          <w:sz w:val="24"/>
+          <w:lang w:val="en-GB"/>
+        </w:rPr>
+        <w:t xml:space="preserve"> One could add the constraint “… if the first card is an ace of spades.”, after which the answer changes to </w:t>
+      </w:r>
+      <w:proofErr w:type="gramStart"/>
+      <w:r>
+        <w:rPr>
+          <w:sz w:val="24"/>
+          <w:lang w:val="en-GB"/>
+        </w:rPr>
+        <w:t>51!.</w:t>
+      </w:r>
+      <w:proofErr w:type="gramEnd"/>
+      <w:r>
+        <w:rPr>
+          <w:sz w:val="24"/>
+          <w:lang w:val="en-GB"/>
+        </w:rPr>
+        <w:t xml:space="preserve"> These counting problems are closely related to probability, but have </w:t>
       </w:r>
       <w:r>
         <w:rPr>
@@ -280,7 +354,23 @@
           <w:sz w:val="24"/>
           <w:lang w:val="en-GB"/>
         </w:rPr>
-        <w:t>Between the mentioned sets exists a function f: X -&gt; Y, which can be injective, surjective or neither. To understand this intuitively, let’s think of the domain as a bag of balls and the image as a collection of boxes. Then, a function is equivalent with putting every ball in one of the boxes. If every box must contain at least 1 ball, the function is surjective. If each box may only have at most 1 ball , the function is injective. When none of these criteria is met, the function is neither.</w:t>
+        <w:t xml:space="preserve">Between the mentioned sets exists a function f: X -&gt; Y, which can be injective, surjective or neither. To understand this intuitively, let’s think of the domain as a bag of balls and the image as a collection of boxes. Then, a function is equivalent with putting every ball in one of the boxes. If every box must contain at least 1 ball, the function is surjective. If each box may only have at most 1 </w:t>
+      </w:r>
+      <w:proofErr w:type="gramStart"/>
+      <w:r>
+        <w:rPr>
+          <w:sz w:val="24"/>
+          <w:lang w:val="en-GB"/>
+        </w:rPr>
+        <w:t>ball ,</w:t>
+      </w:r>
+      <w:proofErr w:type="gramEnd"/>
+      <w:r>
+        <w:rPr>
+          <w:sz w:val="24"/>
+          <w:lang w:val="en-GB"/>
+        </w:rPr>
+        <w:t xml:space="preserve"> the function is injective. When none of these criteria is met, the function is neither.</w:t>
       </w:r>
     </w:p>
     <w:p>
@@ -340,7 +430,45 @@
           <w:sz w:val="24"/>
           <w:lang w:val="en-GB"/>
         </w:rPr>
-        <w:t>, only X can be distinguishable (and X indistinguishable) (</w:t>
+        <w:t xml:space="preserve">, only X can be distinguishable (and X </w:t>
+      </w:r>
+      <w:proofErr w:type="gramStart"/>
+      <w:r>
+        <w:rPr>
+          <w:sz w:val="24"/>
+          <w:lang w:val="en-GB"/>
+        </w:rPr>
+        <w:t>indistinguishable</w:t>
+      </w:r>
+      <w:r>
+        <w:rPr>
+          <w:sz w:val="24"/>
+          <w:lang w:val="en-GB"/>
+        </w:rPr>
+        <w:t xml:space="preserve"> </w:t>
+      </w:r>
+      <w:r>
+        <w:rPr>
+          <w:color w:val="00B050"/>
+          <w:sz w:val="24"/>
+          <w:lang w:val="en-GB"/>
+        </w:rPr>
+        <w:t>?</w:t>
+      </w:r>
+      <w:proofErr w:type="gramEnd"/>
+      <w:r>
+        <w:rPr>
+          <w:sz w:val="24"/>
+          <w:lang w:val="en-GB"/>
+        </w:rPr>
+        <w:t xml:space="preserve"> </w:t>
+      </w:r>
+      <w:r>
+        <w:rPr>
+          <w:sz w:val="24"/>
+          <w:lang w:val="en-GB"/>
+        </w:rPr>
+        <w:t>) (</w:t>
       </w:r>
       <w:r>
         <w:rPr>
@@ -560,7 +688,23 @@
           <w:sz w:val="24"/>
           <w:lang w:val="en-GB"/>
         </w:rPr>
-        <w:t xml:space="preserve">Constraints include: domain formulas, choice constraints and counting constraints. Domain formulas describe any set operation performed on a domain or another domain formula. Choice constraints fix the position one or more elements, given a </w:t>
+        <w:t xml:space="preserve">Constraints </w:t>
+      </w:r>
+      <w:proofErr w:type="gramStart"/>
+      <w:r>
+        <w:rPr>
+          <w:sz w:val="24"/>
+          <w:lang w:val="en-GB"/>
+        </w:rPr>
+        <w:t>include:</w:t>
+      </w:r>
+      <w:proofErr w:type="gramEnd"/>
+      <w:r>
+        <w:rPr>
+          <w:sz w:val="24"/>
+          <w:lang w:val="en-GB"/>
+        </w:rPr>
+        <w:t xml:space="preserve"> domain formulas, choice constraints and counting constraints. Domain formulas describe any set operation performed on a domain or another domain formula. Choice constraints fix the position one or more elements, given a </w:t>
       </w:r>
       <w:proofErr w:type="spellStart"/>
       <w:r>
@@ -669,21 +813,7 @@
           <w:sz w:val="24"/>
           <w:lang w:val="en-GB"/>
         </w:rPr>
-        <w:t xml:space="preserve">. This solver supports lifted reasoning and is faster in solving time than any other combinatorics solver, both </w:t>
-      </w:r>
-      <w:r>
-        <w:rPr>
-          <w:sz w:val="24"/>
-          <w:lang w:val="en-GB"/>
-        </w:rPr>
-        <w:t>grounded</w:t>
-      </w:r>
-      <w:r>
-        <w:rPr>
-          <w:sz w:val="24"/>
-          <w:lang w:val="en-GB"/>
-        </w:rPr>
-        <w:t xml:space="preserve"> and lifted.</w:t>
+        <w:t>. This solver supports lifted reasoning and is faster in solving time than any other combinatorics solver, both grounded and lifted.</w:t>
       </w:r>
     </w:p>
     <w:p>
@@ -701,22 +831,66 @@
         </w:rPr>
         <w:t>The Solver</w:t>
       </w:r>
-      <w:bookmarkStart w:id="0" w:name="_GoBack"/>
-      <w:bookmarkEnd w:id="0"/>
-    </w:p>
-    <w:p>
-      <w:pPr>
-        <w:rPr>
-          <w:sz w:val="24"/>
-          <w:lang w:val="en-GB"/>
-        </w:rPr>
-      </w:pPr>
-      <w:r>
-        <w:rPr>
-          <w:sz w:val="24"/>
-          <w:lang w:val="en-GB"/>
-        </w:rPr>
-        <w:t>…</w:t>
+    </w:p>
+    <w:p>
+      <w:pPr>
+        <w:rPr>
+          <w:sz w:val="24"/>
+          <w:lang w:val="en-GB"/>
+        </w:rPr>
+      </w:pPr>
+      <w:r>
+        <w:rPr>
+          <w:sz w:val="24"/>
+          <w:lang w:val="en-GB"/>
+        </w:rPr>
+        <w:t xml:space="preserve">The efficacy of the new lifted inference concepts for #CSP’s can be verified with the implementation of </w:t>
+      </w:r>
+      <w:proofErr w:type="spellStart"/>
+      <w:r>
+        <w:rPr>
+          <w:sz w:val="24"/>
+          <w:lang w:val="en-GB"/>
+        </w:rPr>
+        <w:t>CoSo</w:t>
+      </w:r>
+      <w:proofErr w:type="spellEnd"/>
+      <w:r>
+        <w:rPr>
+          <w:sz w:val="24"/>
+          <w:lang w:val="en-GB"/>
+        </w:rPr>
+        <w:t xml:space="preserve">, a solver for combinatorial problems that’s based on exchangeability and constraint shattering. </w:t>
+      </w:r>
+    </w:p>
+    <w:p>
+      <w:pPr>
+        <w:rPr>
+          <w:sz w:val="24"/>
+          <w:lang w:val="en-GB"/>
+        </w:rPr>
+      </w:pPr>
+      <w:r>
+        <w:rPr>
+          <w:sz w:val="24"/>
+          <w:lang w:val="en-GB"/>
+        </w:rPr>
+        <w:t>-Exchangeability</w:t>
+      </w:r>
+    </w:p>
+    <w:p>
+      <w:pPr>
+        <w:rPr>
+          <w:sz w:val="24"/>
+          <w:lang w:val="en-GB"/>
+        </w:rPr>
+      </w:pPr>
+      <w:r>
+        <w:rPr>
+          <w:sz w:val="24"/>
+          <w:lang w:val="en-GB"/>
+        </w:rPr>
+        <w:t>-Constraint Shattering</w:t>
       </w:r>
     </w:p>
     <w:p>
@@ -747,6 +921,7 @@
           <w:sz w:val="28"/>
           <w:lang w:val="en-GB"/>
         </w:rPr>
+        <w:lastRenderedPageBreak/>
         <w:t>…</w:t>
       </w:r>
     </w:p>
@@ -792,7 +967,6 @@
           <w:sz w:val="24"/>
           <w:lang w:val="en-GB"/>
         </w:rPr>
-        <w:lastRenderedPageBreak/>
         <w:t>Reasoning Algorithm:</w:t>
       </w:r>
       <w:r>
@@ -926,7 +1100,7 @@
 </file>
 
 <file path=word/styles.xml><?xml version="1.0" encoding="utf-8"?>
-<w:styles xmlns:mc="http://schemas.openxmlformats.org/markup-compatibility/2006" xmlns:r="http://schemas.openxmlformats.org/officeDocument/2006/relationships" xmlns:w="http://schemas.openxmlformats.org/wordprocessingml/2006/main" xmlns:w14="http://schemas.microsoft.com/office/word/2010/wordml" mc:Ignorable="w14">
+<w:styles xmlns:mc="http://schemas.openxmlformats.org/markup-compatibility/2006" xmlns:r="http://schemas.openxmlformats.org/officeDocument/2006/relationships" xmlns:w="http://schemas.openxmlformats.org/wordprocessingml/2006/main" xmlns:w14="http://schemas.microsoft.com/office/word/2010/wordml" xmlns:w15="http://schemas.microsoft.com/office/word/2012/wordml" xmlns:w16cex="http://schemas.microsoft.com/office/word/2018/wordml/cex" xmlns:w16cid="http://schemas.microsoft.com/office/word/2016/wordml/cid" xmlns:w16="http://schemas.microsoft.com/office/word/2018/wordml" xmlns:w16se="http://schemas.microsoft.com/office/word/2015/wordml/symex" mc:Ignorable="w14 w15 w16se w16cid w16 w16cex">
   <w:docDefaults>
     <w:rPrDefault>
       <w:rPr>
@@ -942,156 +1116,395 @@
       </w:pPr>
     </w:pPrDefault>
   </w:docDefaults>
-  <w:latentStyles w:defLockedState="0" w:defUIPriority="99" w:defSemiHidden="1" w:defUnhideWhenUsed="1" w:defQFormat="0" w:count="267">
-    <w:lsdException w:name="Normal" w:semiHidden="0" w:uiPriority="0" w:unhideWhenUsed="0" w:qFormat="1"/>
-    <w:lsdException w:name="heading 1" w:semiHidden="0" w:uiPriority="9" w:unhideWhenUsed="0" w:qFormat="1"/>
-    <w:lsdException w:name="heading 2" w:uiPriority="9" w:qFormat="1"/>
-    <w:lsdException w:name="heading 3" w:uiPriority="9" w:qFormat="1"/>
-    <w:lsdException w:name="heading 4" w:uiPriority="9" w:qFormat="1"/>
-    <w:lsdException w:name="heading 5" w:uiPriority="9" w:qFormat="1"/>
-    <w:lsdException w:name="heading 6" w:uiPriority="9" w:qFormat="1"/>
-    <w:lsdException w:name="heading 7" w:uiPriority="9" w:qFormat="1"/>
-    <w:lsdException w:name="heading 8" w:uiPriority="9" w:qFormat="1"/>
-    <w:lsdException w:name="heading 9" w:uiPriority="9" w:qFormat="1"/>
-    <w:lsdException w:name="toc 1" w:uiPriority="39"/>
-    <w:lsdException w:name="toc 2" w:uiPriority="39"/>
-    <w:lsdException w:name="toc 3" w:uiPriority="39"/>
-    <w:lsdException w:name="toc 4" w:uiPriority="39"/>
-    <w:lsdException w:name="toc 5" w:uiPriority="39"/>
-    <w:lsdException w:name="toc 6" w:uiPriority="39"/>
-    <w:lsdException w:name="toc 7" w:uiPriority="39"/>
-    <w:lsdException w:name="toc 8" w:uiPriority="39"/>
-    <w:lsdException w:name="toc 9" w:uiPriority="39"/>
-    <w:lsdException w:name="caption" w:uiPriority="35" w:qFormat="1"/>
-    <w:lsdException w:name="Title" w:semiHidden="0" w:uiPriority="10" w:unhideWhenUsed="0" w:qFormat="1"/>
-    <w:lsdException w:name="Default Paragraph Font" w:uiPriority="1"/>
-    <w:lsdException w:name="Subtitle" w:semiHidden="0" w:uiPriority="11" w:unhideWhenUsed="0" w:qFormat="1"/>
-    <w:lsdException w:name="Strong" w:semiHidden="0" w:uiPriority="22" w:unhideWhenUsed="0" w:qFormat="1"/>
-    <w:lsdException w:name="Emphasis" w:semiHidden="0" w:uiPriority="20" w:unhideWhenUsed="0" w:qFormat="1"/>
-    <w:lsdException w:name="Table Grid" w:semiHidden="0" w:uiPriority="59" w:unhideWhenUsed="0"/>
-    <w:lsdException w:name="Placeholder Text" w:unhideWhenUsed="0"/>
-    <w:lsdException w:name="No Spacing" w:semiHidden="0" w:uiPriority="1" w:unhideWhenUsed="0" w:qFormat="1"/>
-    <w:lsdException w:name="Light Shading" w:semiHidden="0" w:uiPriority="60" w:unhideWhenUsed="0"/>
-    <w:lsdException w:name="Light List" w:semiHidden="0" w:uiPriority="61" w:unhideWhenUsed="0"/>
-    <w:lsdException w:name="Light Grid" w:semiHidden="0" w:uiPriority="62" w:unhideWhenUsed="0"/>
-    <w:lsdException w:name="Medium Shading 1" w:semiHidden="0" w:uiPriority="63" w:unhideWhenUsed="0"/>
-    <w:lsdException w:name="Medium Shading 2" w:semiHidden="0" w:uiPriority="64" w:unhideWhenUsed="0"/>
-    <w:lsdException w:name="Medium List 1" w:semiHidden="0" w:uiPriority="65" w:unhideWhenUsed="0"/>
-    <w:lsdException w:name="Medium List 2" w:semiHidden="0" w:uiPriority="66" w:unhideWhenUsed="0"/>
-    <w:lsdException w:name="Medium Grid 1" w:semiHidden="0" w:uiPriority="67" w:unhideWhenUsed="0"/>
-    <w:lsdException w:name="Medium Grid 2" w:semiHidden="0" w:uiPriority="68" w:unhideWhenUsed="0"/>
-    <w:lsdException w:name="Medium Grid 3" w:semiHidden="0" w:uiPriority="69" w:unhideWhenUsed="0"/>
-    <w:lsdException w:name="Dark List" w:semiHidden="0" w:uiPriority="70" w:unhideWhenUsed="0"/>
-    <w:lsdException w:name="Colorful Shading" w:semiHidden="0" w:uiPriority="71" w:unhideWhenUsed="0"/>
-    <w:lsdException w:name="Colorful List" w:semiHidden="0" w:uiPriority="72" w:unhideWhenUsed="0"/>
-    <w:lsdException w:name="Colorful Grid" w:semiHidden="0" w:uiPriority="73" w:unhideWhenUsed="0"/>
-    <w:lsdException w:name="Light Shading Accent 1" w:semiHidden="0" w:uiPriority="60" w:unhideWhenUsed="0"/>
-    <w:lsdException w:name="Light List Accent 1" w:semiHidden="0" w:uiPriority="61" w:unhideWhenUsed="0"/>
-    <w:lsdException w:name="Light Grid Accent 1" w:semiHidden="0" w:uiPriority="62" w:unhideWhenUsed="0"/>
-    <w:lsdException w:name="Medium Shading 1 Accent 1" w:semiHidden="0" w:uiPriority="63" w:unhideWhenUsed="0"/>
-    <w:lsdException w:name="Medium Shading 2 Accent 1" w:semiHidden="0" w:uiPriority="64" w:unhideWhenUsed="0"/>
-    <w:lsdException w:name="Medium List 1 Accent 1" w:semiHidden="0" w:uiPriority="65" w:unhideWhenUsed="0"/>
-    <w:lsdException w:name="Revision" w:unhideWhenUsed="0"/>
-    <w:lsdException w:name="List Paragraph" w:semiHidden="0" w:uiPriority="34" w:unhideWhenUsed="0" w:qFormat="1"/>
-    <w:lsdException w:name="Quote" w:semiHidden="0" w:uiPriority="29" w:unhideWhenUsed="0" w:qFormat="1"/>
-    <w:lsdException w:name="Intense Quote" w:semiHidden="0" w:uiPriority="30" w:unhideWhenUsed="0" w:qFormat="1"/>
-    <w:lsdException w:name="Medium List 2 Accent 1" w:semiHidden="0" w:uiPriority="66" w:unhideWhenUsed="0"/>
-    <w:lsdException w:name="Medium Grid 1 Accent 1" w:semiHidden="0" w:uiPriority="67" w:unhideWhenUsed="0"/>
-    <w:lsdException w:name="Medium Grid 2 Accent 1" w:semiHidden="0" w:uiPriority="68" w:unhideWhenUsed="0"/>
-    <w:lsdException w:name="Medium Grid 3 Accent 1" w:semiHidden="0" w:uiPriority="69" w:unhideWhenUsed="0"/>
-    <w:lsdException w:name="Dark List Accent 1" w:semiHidden="0" w:uiPriority="70" w:unhideWhenUsed="0"/>
-    <w:lsdException w:name="Colorful Shading Accent 1" w:semiHidden="0" w:uiPriority="71" w:unhideWhenUsed="0"/>
-    <w:lsdException w:name="Colorful List Accent 1" w:semiHidden="0" w:uiPriority="72" w:unhideWhenUsed="0"/>
-    <w:lsdException w:name="Colorful Grid Accent 1" w:semiHidden="0" w:uiPriority="73" w:unhideWhenUsed="0"/>
-    <w:lsdException w:name="Light Shading Accent 2" w:semiHidden="0" w:uiPriority="60" w:unhideWhenUsed="0"/>
-    <w:lsdException w:name="Light List Accent 2" w:semiHidden="0" w:uiPriority="61" w:unhideWhenUsed="0"/>
-    <w:lsdException w:name="Light Grid Accent 2" w:semiHidden="0" w:uiPriority="62" w:unhideWhenUsed="0"/>
-    <w:lsdException w:name="Medium Shading 1 Accent 2" w:semiHidden="0" w:uiPriority="63" w:unhideWhenUsed="0"/>
-    <w:lsdException w:name="Medium Shading 2 Accent 2" w:semiHidden="0" w:uiPriority="64" w:unhideWhenUsed="0"/>
-    <w:lsdException w:name="Medium List 1 Accent 2" w:semiHidden="0" w:uiPriority="65" w:unhideWhenUsed="0"/>
-    <w:lsdException w:name="Medium List 2 Accent 2" w:semiHidden="0" w:uiPriority="66" w:unhideWhenUsed="0"/>
-    <w:lsdException w:name="Medium Grid 1 Accent 2" w:semiHidden="0" w:uiPriority="67" w:unhideWhenUsed="0"/>
-    <w:lsdException w:name="Medium Grid 2 Accent 2" w:semiHidden="0" w:uiPriority="68" w:unhideWhenUsed="0"/>
-    <w:lsdException w:name="Medium Grid 3 Accent 2" w:semiHidden="0" w:uiPriority="69" w:unhideWhenUsed="0"/>
-    <w:lsdException w:name="Dark List Accent 2" w:semiHidden="0" w:uiPriority="70" w:unhideWhenUsed="0"/>
-    <w:lsdException w:name="Colorful Shading Accent 2" w:semiHidden="0" w:uiPriority="71" w:unhideWhenUsed="0"/>
-    <w:lsdException w:name="Colorful List Accent 2" w:semiHidden="0" w:uiPriority="72" w:unhideWhenUsed="0"/>
-    <w:lsdException w:name="Colorful Grid Accent 2" w:semiHidden="0" w:uiPriority="73" w:unhideWhenUsed="0"/>
-    <w:lsdException w:name="Light Shading Accent 3" w:semiHidden="0" w:uiPriority="60" w:unhideWhenUsed="0"/>
-    <w:lsdException w:name="Light List Accent 3" w:semiHidden="0" w:uiPriority="61" w:unhideWhenUsed="0"/>
-    <w:lsdException w:name="Light Grid Accent 3" w:semiHidden="0" w:uiPriority="62" w:unhideWhenUsed="0"/>
-    <w:lsdException w:name="Medium Shading 1 Accent 3" w:semiHidden="0" w:uiPriority="63" w:unhideWhenUsed="0"/>
-    <w:lsdException w:name="Medium Shading 2 Accent 3" w:semiHidden="0" w:uiPriority="64" w:unhideWhenUsed="0"/>
-    <w:lsdException w:name="Medium List 1 Accent 3" w:semiHidden="0" w:uiPriority="65" w:unhideWhenUsed="0"/>
-    <w:lsdException w:name="Medium List 2 Accent 3" w:semiHidden="0" w:uiPriority="66" w:unhideWhenUsed="0"/>
-    <w:lsdException w:name="Medium Grid 1 Accent 3" w:semiHidden="0" w:uiPriority="67" w:unhideWhenUsed="0"/>
-    <w:lsdException w:name="Medium Grid 2 Accent 3" w:semiHidden="0" w:uiPriority="68" w:unhideWhenUsed="0"/>
-    <w:lsdException w:name="Medium Grid 3 Accent 3" w:semiHidden="0" w:uiPriority="69" w:unhideWhenUsed="0"/>
-    <w:lsdException w:name="Dark List Accent 3" w:semiHidden="0" w:uiPriority="70" w:unhideWhenUsed="0"/>
-    <w:lsdException w:name="Colorful Shading Accent 3" w:semiHidden="0" w:uiPriority="71" w:unhideWhenUsed="0"/>
-    <w:lsdException w:name="Colorful List Accent 3" w:semiHidden="0" w:uiPriority="72" w:unhideWhenUsed="0"/>
-    <w:lsdException w:name="Colorful Grid Accent 3" w:semiHidden="0" w:uiPriority="73" w:unhideWhenUsed="0"/>
-    <w:lsdException w:name="Light Shading Accent 4" w:semiHidden="0" w:uiPriority="60" w:unhideWhenUsed="0"/>
-    <w:lsdException w:name="Light List Accent 4" w:semiHidden="0" w:uiPriority="61" w:unhideWhenUsed="0"/>
-    <w:lsdException w:name="Light Grid Accent 4" w:semiHidden="0" w:uiPriority="62" w:unhideWhenUsed="0"/>
-    <w:lsdException w:name="Medium Shading 1 Accent 4" w:semiHidden="0" w:uiPriority="63" w:unhideWhenUsed="0"/>
-    <w:lsdException w:name="Medium Shading 2 Accent 4" w:semiHidden="0" w:uiPriority="64" w:unhideWhenUsed="0"/>
-    <w:lsdException w:name="Medium List 1 Accent 4" w:semiHidden="0" w:uiPriority="65" w:unhideWhenUsed="0"/>
-    <w:lsdException w:name="Medium List 2 Accent 4" w:semiHidden="0" w:uiPriority="66" w:unhideWhenUsed="0"/>
-    <w:lsdException w:name="Medium Grid 1 Accent 4" w:semiHidden="0" w:uiPriority="67" w:unhideWhenUsed="0"/>
-    <w:lsdException w:name="Medium Grid 2 Accent 4" w:semiHidden="0" w:uiPriority="68" w:unhideWhenUsed="0"/>
-    <w:lsdException w:name="Medium Grid 3 Accent 4" w:semiHidden="0" w:uiPriority="69" w:unhideWhenUsed="0"/>
-    <w:lsdException w:name="Dark List Accent 4" w:semiHidden="0" w:uiPriority="70" w:unhideWhenUsed="0"/>
-    <w:lsdException w:name="Colorful Shading Accent 4" w:semiHidden="0" w:uiPriority="71" w:unhideWhenUsed="0"/>
-    <w:lsdException w:name="Colorful List Accent 4" w:semiHidden="0" w:uiPriority="72" w:unhideWhenUsed="0"/>
-    <w:lsdException w:name="Colorful Grid Accent 4" w:semiHidden="0" w:uiPriority="73" w:unhideWhenUsed="0"/>
-    <w:lsdException w:name="Light Shading Accent 5" w:semiHidden="0" w:uiPriority="60" w:unhideWhenUsed="0"/>
-    <w:lsdException w:name="Light List Accent 5" w:semiHidden="0" w:uiPriority="61" w:unhideWhenUsed="0"/>
-    <w:lsdException w:name="Light Grid Accent 5" w:semiHidden="0" w:uiPriority="62" w:unhideWhenUsed="0"/>
-    <w:lsdException w:name="Medium Shading 1 Accent 5" w:semiHidden="0" w:uiPriority="63" w:unhideWhenUsed="0"/>
-    <w:lsdException w:name="Medium Shading 2 Accent 5" w:semiHidden="0" w:uiPriority="64" w:unhideWhenUsed="0"/>
-    <w:lsdException w:name="Medium List 1 Accent 5" w:semiHidden="0" w:uiPriority="65" w:unhideWhenUsed="0"/>
-    <w:lsdException w:name="Medium List 2 Accent 5" w:semiHidden="0" w:uiPriority="66" w:unhideWhenUsed="0"/>
-    <w:lsdException w:name="Medium Grid 1 Accent 5" w:semiHidden="0" w:uiPriority="67" w:unhideWhenUsed="0"/>
-    <w:lsdException w:name="Medium Grid 2 Accent 5" w:semiHidden="0" w:uiPriority="68" w:unhideWhenUsed="0"/>
-    <w:lsdException w:name="Medium Grid 3 Accent 5" w:semiHidden="0" w:uiPriority="69" w:unhideWhenUsed="0"/>
-    <w:lsdException w:name="Dark List Accent 5" w:semiHidden="0" w:uiPriority="70" w:unhideWhenUsed="0"/>
-    <w:lsdException w:name="Colorful Shading Accent 5" w:semiHidden="0" w:uiPriority="71" w:unhideWhenUsed="0"/>
-    <w:lsdException w:name="Colorful List Accent 5" w:semiHidden="0" w:uiPriority="72" w:unhideWhenUsed="0"/>
-    <w:lsdException w:name="Colorful Grid Accent 5" w:semiHidden="0" w:uiPriority="73" w:unhideWhenUsed="0"/>
-    <w:lsdException w:name="Light Shading Accent 6" w:semiHidden="0" w:uiPriority="60" w:unhideWhenUsed="0"/>
-    <w:lsdException w:name="Light List Accent 6" w:semiHidden="0" w:uiPriority="61" w:unhideWhenUsed="0"/>
-    <w:lsdException w:name="Light Grid Accent 6" w:semiHidden="0" w:uiPriority="62" w:unhideWhenUsed="0"/>
-    <w:lsdException w:name="Medium Shading 1 Accent 6" w:semiHidden="0" w:uiPriority="63" w:unhideWhenUsed="0"/>
-    <w:lsdException w:name="Medium Shading 2 Accent 6" w:semiHidden="0" w:uiPriority="64" w:unhideWhenUsed="0"/>
-    <w:lsdException w:name="Medium List 1 Accent 6" w:semiHidden="0" w:uiPriority="65" w:unhideWhenUsed="0"/>
-    <w:lsdException w:name="Medium List 2 Accent 6" w:semiHidden="0" w:uiPriority="66" w:unhideWhenUsed="0"/>
-    <w:lsdException w:name="Medium Grid 1 Accent 6" w:semiHidden="0" w:uiPriority="67" w:unhideWhenUsed="0"/>
-    <w:lsdException w:name="Medium Grid 2 Accent 6" w:semiHidden="0" w:uiPriority="68" w:unhideWhenUsed="0"/>
-    <w:lsdException w:name="Medium Grid 3 Accent 6" w:semiHidden="0" w:uiPriority="69" w:unhideWhenUsed="0"/>
-    <w:lsdException w:name="Dark List Accent 6" w:semiHidden="0" w:uiPriority="70" w:unhideWhenUsed="0"/>
-    <w:lsdException w:name="Colorful Shading Accent 6" w:semiHidden="0" w:uiPriority="71" w:unhideWhenUsed="0"/>
-    <w:lsdException w:name="Colorful List Accent 6" w:semiHidden="0" w:uiPriority="72" w:unhideWhenUsed="0"/>
-    <w:lsdException w:name="Colorful Grid Accent 6" w:semiHidden="0" w:uiPriority="73" w:unhideWhenUsed="0"/>
-    <w:lsdException w:name="Subtle Emphasis" w:semiHidden="0" w:uiPriority="19" w:unhideWhenUsed="0" w:qFormat="1"/>
-    <w:lsdException w:name="Intense Emphasis" w:semiHidden="0" w:uiPriority="21" w:unhideWhenUsed="0" w:qFormat="1"/>
-    <w:lsdException w:name="Subtle Reference" w:semiHidden="0" w:uiPriority="31" w:unhideWhenUsed="0" w:qFormat="1"/>
-    <w:lsdException w:name="Intense Reference" w:semiHidden="0" w:uiPriority="32" w:unhideWhenUsed="0" w:qFormat="1"/>
-    <w:lsdException w:name="Book Title" w:semiHidden="0" w:uiPriority="33" w:unhideWhenUsed="0" w:qFormat="1"/>
-    <w:lsdException w:name="Bibliography" w:uiPriority="37"/>
-    <w:lsdException w:name="TOC Heading" w:uiPriority="39" w:qFormat="1"/>
+  <w:latentStyles w:defLockedState="0" w:defUIPriority="99" w:defSemiHidden="0" w:defUnhideWhenUsed="0" w:defQFormat="0" w:count="376">
+    <w:lsdException w:name="Normal" w:uiPriority="0" w:qFormat="1"/>
+    <w:lsdException w:name="heading 1" w:uiPriority="9" w:qFormat="1"/>
+    <w:lsdException w:name="heading 2" w:semiHidden="1" w:uiPriority="9" w:unhideWhenUsed="1" w:qFormat="1"/>
+    <w:lsdException w:name="heading 3" w:semiHidden="1" w:uiPriority="9" w:unhideWhenUsed="1" w:qFormat="1"/>
+    <w:lsdException w:name="heading 4" w:semiHidden="1" w:uiPriority="9" w:unhideWhenUsed="1" w:qFormat="1"/>
+    <w:lsdException w:name="heading 5" w:semiHidden="1" w:uiPriority="9" w:unhideWhenUsed="1" w:qFormat="1"/>
+    <w:lsdException w:name="heading 6" w:semiHidden="1" w:uiPriority="9" w:unhideWhenUsed="1" w:qFormat="1"/>
+    <w:lsdException w:name="heading 7" w:semiHidden="1" w:uiPriority="9" w:unhideWhenUsed="1" w:qFormat="1"/>
+    <w:lsdException w:name="heading 8" w:semiHidden="1" w:uiPriority="9" w:unhideWhenUsed="1" w:qFormat="1"/>
+    <w:lsdException w:name="heading 9" w:semiHidden="1" w:uiPriority="9" w:unhideWhenUsed="1" w:qFormat="1"/>
+    <w:lsdException w:name="index 1" w:semiHidden="1" w:unhideWhenUsed="1"/>
+    <w:lsdException w:name="index 2" w:semiHidden="1" w:unhideWhenUsed="1"/>
+    <w:lsdException w:name="index 3" w:semiHidden="1" w:unhideWhenUsed="1"/>
+    <w:lsdException w:name="index 4" w:semiHidden="1" w:unhideWhenUsed="1"/>
+    <w:lsdException w:name="index 5" w:semiHidden="1" w:unhideWhenUsed="1"/>
+    <w:lsdException w:name="index 6" w:semiHidden="1" w:unhideWhenUsed="1"/>
+    <w:lsdException w:name="index 7" w:semiHidden="1" w:unhideWhenUsed="1"/>
+    <w:lsdException w:name="index 8" w:semiHidden="1" w:unhideWhenUsed="1"/>
+    <w:lsdException w:name="index 9" w:semiHidden="1" w:unhideWhenUsed="1"/>
+    <w:lsdException w:name="toc 1" w:semiHidden="1" w:uiPriority="39" w:unhideWhenUsed="1"/>
+    <w:lsdException w:name="toc 2" w:semiHidden="1" w:uiPriority="39" w:unhideWhenUsed="1"/>
+    <w:lsdException w:name="toc 3" w:semiHidden="1" w:uiPriority="39" w:unhideWhenUsed="1"/>
+    <w:lsdException w:name="toc 4" w:semiHidden="1" w:uiPriority="39" w:unhideWhenUsed="1"/>
+    <w:lsdException w:name="toc 5" w:semiHidden="1" w:uiPriority="39" w:unhideWhenUsed="1"/>
+    <w:lsdException w:name="toc 6" w:semiHidden="1" w:uiPriority="39" w:unhideWhenUsed="1"/>
+    <w:lsdException w:name="toc 7" w:semiHidden="1" w:uiPriority="39" w:unhideWhenUsed="1"/>
+    <w:lsdException w:name="toc 8" w:semiHidden="1" w:uiPriority="39" w:unhideWhenUsed="1"/>
+    <w:lsdException w:name="toc 9" w:semiHidden="1" w:uiPriority="39" w:unhideWhenUsed="1"/>
+    <w:lsdException w:name="Normal Indent" w:semiHidden="1" w:unhideWhenUsed="1"/>
+    <w:lsdException w:name="footnote text" w:semiHidden="1" w:unhideWhenUsed="1"/>
+    <w:lsdException w:name="annotation text" w:semiHidden="1" w:unhideWhenUsed="1"/>
+    <w:lsdException w:name="header" w:semiHidden="1" w:unhideWhenUsed="1"/>
+    <w:lsdException w:name="footer" w:semiHidden="1" w:unhideWhenUsed="1"/>
+    <w:lsdException w:name="index heading" w:semiHidden="1" w:unhideWhenUsed="1"/>
+    <w:lsdException w:name="caption" w:semiHidden="1" w:uiPriority="35" w:unhideWhenUsed="1" w:qFormat="1"/>
+    <w:lsdException w:name="table of figures" w:semiHidden="1" w:unhideWhenUsed="1"/>
+    <w:lsdException w:name="envelope address" w:semiHidden="1" w:unhideWhenUsed="1"/>
+    <w:lsdException w:name="envelope return" w:semiHidden="1" w:unhideWhenUsed="1"/>
+    <w:lsdException w:name="footnote reference" w:semiHidden="1" w:unhideWhenUsed="1"/>
+    <w:lsdException w:name="annotation reference" w:semiHidden="1" w:unhideWhenUsed="1"/>
+    <w:lsdException w:name="line number" w:semiHidden="1" w:unhideWhenUsed="1"/>
+    <w:lsdException w:name="page number" w:semiHidden="1" w:unhideWhenUsed="1"/>
+    <w:lsdException w:name="endnote reference" w:semiHidden="1" w:unhideWhenUsed="1"/>
+    <w:lsdException w:name="endnote text" w:semiHidden="1" w:unhideWhenUsed="1"/>
+    <w:lsdException w:name="table of authorities" w:semiHidden="1" w:unhideWhenUsed="1"/>
+    <w:lsdException w:name="macro" w:semiHidden="1" w:unhideWhenUsed="1"/>
+    <w:lsdException w:name="toa heading" w:semiHidden="1" w:unhideWhenUsed="1"/>
+    <w:lsdException w:name="List" w:semiHidden="1" w:unhideWhenUsed="1"/>
+    <w:lsdException w:name="List Bullet" w:semiHidden="1" w:unhideWhenUsed="1"/>
+    <w:lsdException w:name="List Number" w:semiHidden="1" w:unhideWhenUsed="1"/>
+    <w:lsdException w:name="List 2" w:semiHidden="1" w:unhideWhenUsed="1"/>
+    <w:lsdException w:name="List 3" w:semiHidden="1" w:unhideWhenUsed="1"/>
+    <w:lsdException w:name="List 4" w:semiHidden="1" w:unhideWhenUsed="1"/>
+    <w:lsdException w:name="List 5" w:semiHidden="1" w:unhideWhenUsed="1"/>
+    <w:lsdException w:name="List Bullet 2" w:semiHidden="1" w:unhideWhenUsed="1"/>
+    <w:lsdException w:name="List Bullet 3" w:semiHidden="1" w:unhideWhenUsed="1"/>
+    <w:lsdException w:name="List Bullet 4" w:semiHidden="1" w:unhideWhenUsed="1"/>
+    <w:lsdException w:name="List Bullet 5" w:semiHidden="1" w:unhideWhenUsed="1"/>
+    <w:lsdException w:name="List Number 2" w:semiHidden="1" w:unhideWhenUsed="1"/>
+    <w:lsdException w:name="List Number 3" w:semiHidden="1" w:unhideWhenUsed="1"/>
+    <w:lsdException w:name="List Number 4" w:semiHidden="1" w:unhideWhenUsed="1"/>
+    <w:lsdException w:name="List Number 5" w:semiHidden="1" w:unhideWhenUsed="1"/>
+    <w:lsdException w:name="Title" w:uiPriority="10" w:qFormat="1"/>
+    <w:lsdException w:name="Closing" w:semiHidden="1" w:unhideWhenUsed="1"/>
+    <w:lsdException w:name="Signature" w:semiHidden="1" w:unhideWhenUsed="1"/>
+    <w:lsdException w:name="Default Paragraph Font" w:semiHidden="1" w:uiPriority="1" w:unhideWhenUsed="1"/>
+    <w:lsdException w:name="Body Text" w:semiHidden="1" w:unhideWhenUsed="1"/>
+    <w:lsdException w:name="Body Text Indent" w:semiHidden="1" w:unhideWhenUsed="1"/>
+    <w:lsdException w:name="List Continue" w:semiHidden="1" w:unhideWhenUsed="1"/>
+    <w:lsdException w:name="List Continue 2" w:semiHidden="1" w:unhideWhenUsed="1"/>
+    <w:lsdException w:name="List Continue 3" w:semiHidden="1" w:unhideWhenUsed="1"/>
+    <w:lsdException w:name="List Continue 4" w:semiHidden="1" w:unhideWhenUsed="1"/>
+    <w:lsdException w:name="List Continue 5" w:semiHidden="1" w:unhideWhenUsed="1"/>
+    <w:lsdException w:name="Message Header" w:semiHidden="1" w:unhideWhenUsed="1"/>
+    <w:lsdException w:name="Subtitle" w:uiPriority="11" w:qFormat="1"/>
+    <w:lsdException w:name="Salutation" w:semiHidden="1" w:unhideWhenUsed="1"/>
+    <w:lsdException w:name="Date" w:semiHidden="1" w:unhideWhenUsed="1"/>
+    <w:lsdException w:name="Body Text First Indent" w:semiHidden="1" w:unhideWhenUsed="1"/>
+    <w:lsdException w:name="Body Text First Indent 2" w:semiHidden="1" w:unhideWhenUsed="1"/>
+    <w:lsdException w:name="Note Heading" w:semiHidden="1" w:unhideWhenUsed="1"/>
+    <w:lsdException w:name="Body Text 2" w:semiHidden="1" w:unhideWhenUsed="1"/>
+    <w:lsdException w:name="Body Text 3" w:semiHidden="1" w:unhideWhenUsed="1"/>
+    <w:lsdException w:name="Body Text Indent 2" w:semiHidden="1" w:unhideWhenUsed="1"/>
+    <w:lsdException w:name="Body Text Indent 3" w:semiHidden="1" w:unhideWhenUsed="1"/>
+    <w:lsdException w:name="Block Text" w:semiHidden="1" w:unhideWhenUsed="1"/>
+    <w:lsdException w:name="Hyperlink" w:semiHidden="1" w:unhideWhenUsed="1"/>
+    <w:lsdException w:name="FollowedHyperlink" w:semiHidden="1" w:unhideWhenUsed="1"/>
+    <w:lsdException w:name="Strong" w:uiPriority="22" w:qFormat="1"/>
+    <w:lsdException w:name="Emphasis" w:uiPriority="20" w:qFormat="1"/>
+    <w:lsdException w:name="Document Map" w:semiHidden="1" w:unhideWhenUsed="1"/>
+    <w:lsdException w:name="Plain Text" w:semiHidden="1" w:unhideWhenUsed="1"/>
+    <w:lsdException w:name="E-mail Signature" w:semiHidden="1" w:unhideWhenUsed="1"/>
+    <w:lsdException w:name="HTML Top of Form" w:semiHidden="1" w:unhideWhenUsed="1"/>
+    <w:lsdException w:name="HTML Bottom of Form" w:semiHidden="1" w:unhideWhenUsed="1"/>
+    <w:lsdException w:name="Normal (Web)" w:semiHidden="1" w:unhideWhenUsed="1"/>
+    <w:lsdException w:name="HTML Acronym" w:semiHidden="1" w:unhideWhenUsed="1"/>
+    <w:lsdException w:name="HTML Address" w:semiHidden="1" w:unhideWhenUsed="1"/>
+    <w:lsdException w:name="HTML Cite" w:semiHidden="1" w:unhideWhenUsed="1"/>
+    <w:lsdException w:name="HTML Code" w:semiHidden="1" w:unhideWhenUsed="1"/>
+    <w:lsdException w:name="HTML Definition" w:semiHidden="1" w:unhideWhenUsed="1"/>
+    <w:lsdException w:name="HTML Keyboard" w:semiHidden="1" w:unhideWhenUsed="1"/>
+    <w:lsdException w:name="HTML Preformatted" w:semiHidden="1" w:unhideWhenUsed="1"/>
+    <w:lsdException w:name="HTML Sample" w:semiHidden="1" w:unhideWhenUsed="1"/>
+    <w:lsdException w:name="HTML Typewriter" w:semiHidden="1" w:unhideWhenUsed="1"/>
+    <w:lsdException w:name="HTML Variable" w:semiHidden="1" w:unhideWhenUsed="1"/>
+    <w:lsdException w:name="Normal Table" w:semiHidden="1" w:unhideWhenUsed="1"/>
+    <w:lsdException w:name="annotation subject" w:semiHidden="1" w:unhideWhenUsed="1"/>
+    <w:lsdException w:name="No List" w:semiHidden="1" w:unhideWhenUsed="1"/>
+    <w:lsdException w:name="Outline List 1" w:semiHidden="1" w:unhideWhenUsed="1"/>
+    <w:lsdException w:name="Outline List 2" w:semiHidden="1" w:unhideWhenUsed="1"/>
+    <w:lsdException w:name="Outline List 3" w:semiHidden="1" w:unhideWhenUsed="1"/>
+    <w:lsdException w:name="Table Simple 1" w:semiHidden="1" w:unhideWhenUsed="1"/>
+    <w:lsdException w:name="Table Simple 2" w:semiHidden="1" w:unhideWhenUsed="1"/>
+    <w:lsdException w:name="Table Simple 3" w:semiHidden="1" w:unhideWhenUsed="1"/>
+    <w:lsdException w:name="Table Classic 1" w:semiHidden="1" w:unhideWhenUsed="1"/>
+    <w:lsdException w:name="Table Classic 2" w:semiHidden="1" w:unhideWhenUsed="1"/>
+    <w:lsdException w:name="Table Classic 3" w:semiHidden="1" w:unhideWhenUsed="1"/>
+    <w:lsdException w:name="Table Classic 4" w:semiHidden="1" w:unhideWhenUsed="1"/>
+    <w:lsdException w:name="Table Colorful 1" w:semiHidden="1" w:unhideWhenUsed="1"/>
+    <w:lsdException w:name="Table Colorful 2" w:semiHidden="1" w:unhideWhenUsed="1"/>
+    <w:lsdException w:name="Table Colorful 3" w:semiHidden="1" w:unhideWhenUsed="1"/>
+    <w:lsdException w:name="Table Columns 1" w:semiHidden="1" w:unhideWhenUsed="1"/>
+    <w:lsdException w:name="Table Columns 2" w:semiHidden="1" w:unhideWhenUsed="1"/>
+    <w:lsdException w:name="Table Columns 3" w:semiHidden="1" w:unhideWhenUsed="1"/>
+    <w:lsdException w:name="Table Columns 4" w:semiHidden="1" w:unhideWhenUsed="1"/>
+    <w:lsdException w:name="Table Columns 5" w:semiHidden="1" w:unhideWhenUsed="1"/>
+    <w:lsdException w:name="Table Grid 1" w:semiHidden="1" w:unhideWhenUsed="1"/>
+    <w:lsdException w:name="Table Grid 2" w:semiHidden="1" w:unhideWhenUsed="1"/>
+    <w:lsdException w:name="Table Grid 3" w:semiHidden="1" w:unhideWhenUsed="1"/>
+    <w:lsdException w:name="Table Grid 4" w:semiHidden="1" w:unhideWhenUsed="1"/>
+    <w:lsdException w:name="Table Grid 5" w:semiHidden="1" w:unhideWhenUsed="1"/>
+    <w:lsdException w:name="Table Grid 6" w:semiHidden="1" w:unhideWhenUsed="1"/>
+    <w:lsdException w:name="Table Grid 7" w:semiHidden="1" w:unhideWhenUsed="1"/>
+    <w:lsdException w:name="Table Grid 8" w:semiHidden="1" w:unhideWhenUsed="1"/>
+    <w:lsdException w:name="Table List 1" w:semiHidden="1" w:unhideWhenUsed="1"/>
+    <w:lsdException w:name="Table List 2" w:semiHidden="1" w:unhideWhenUsed="1"/>
+    <w:lsdException w:name="Table List 3" w:semiHidden="1" w:unhideWhenUsed="1"/>
+    <w:lsdException w:name="Table List 4" w:semiHidden="1" w:unhideWhenUsed="1"/>
+    <w:lsdException w:name="Table List 5" w:semiHidden="1" w:unhideWhenUsed="1"/>
+    <w:lsdException w:name="Table List 6" w:semiHidden="1" w:unhideWhenUsed="1"/>
+    <w:lsdException w:name="Table List 7" w:semiHidden="1" w:unhideWhenUsed="1"/>
+    <w:lsdException w:name="Table List 8" w:semiHidden="1" w:unhideWhenUsed="1"/>
+    <w:lsdException w:name="Table 3D effects 1" w:semiHidden="1" w:unhideWhenUsed="1"/>
+    <w:lsdException w:name="Table 3D effects 2" w:semiHidden="1" w:unhideWhenUsed="1"/>
+    <w:lsdException w:name="Table 3D effects 3" w:semiHidden="1" w:unhideWhenUsed="1"/>
+    <w:lsdException w:name="Table Contemporary" w:semiHidden="1" w:unhideWhenUsed="1"/>
+    <w:lsdException w:name="Table Elegant" w:semiHidden="1" w:unhideWhenUsed="1"/>
+    <w:lsdException w:name="Table Professional" w:semiHidden="1" w:unhideWhenUsed="1"/>
+    <w:lsdException w:name="Table Subtle 1" w:semiHidden="1" w:unhideWhenUsed="1"/>
+    <w:lsdException w:name="Table Subtle 2" w:semiHidden="1" w:unhideWhenUsed="1"/>
+    <w:lsdException w:name="Table Web 1" w:semiHidden="1" w:unhideWhenUsed="1"/>
+    <w:lsdException w:name="Table Web 2" w:semiHidden="1" w:unhideWhenUsed="1"/>
+    <w:lsdException w:name="Table Web 3" w:semiHidden="1" w:unhideWhenUsed="1"/>
+    <w:lsdException w:name="Balloon Text" w:semiHidden="1" w:unhideWhenUsed="1"/>
+    <w:lsdException w:name="Table Grid" w:semiHidden="1" w:uiPriority="59" w:unhideWhenUsed="1"/>
+    <w:lsdException w:name="Table Theme" w:semiHidden="1" w:unhideWhenUsed="1"/>
+    <w:lsdException w:name="Placeholder Text" w:semiHidden="1"/>
+    <w:lsdException w:name="No Spacing" w:uiPriority="1" w:qFormat="1"/>
+    <w:lsdException w:name="Light Shading" w:uiPriority="60"/>
+    <w:lsdException w:name="Light List" w:uiPriority="61"/>
+    <w:lsdException w:name="Light Grid" w:uiPriority="62"/>
+    <w:lsdException w:name="Medium Shading 1" w:uiPriority="63"/>
+    <w:lsdException w:name="Medium Shading 2" w:uiPriority="64"/>
+    <w:lsdException w:name="Medium List 1" w:uiPriority="65"/>
+    <w:lsdException w:name="Medium List 2" w:uiPriority="66"/>
+    <w:lsdException w:name="Medium Grid 1" w:uiPriority="67"/>
+    <w:lsdException w:name="Medium Grid 2" w:uiPriority="68"/>
+    <w:lsdException w:name="Medium Grid 3" w:uiPriority="69"/>
+    <w:lsdException w:name="Dark List" w:uiPriority="70"/>
+    <w:lsdException w:name="Colorful Shading" w:uiPriority="71"/>
+    <w:lsdException w:name="Colorful List" w:uiPriority="72"/>
+    <w:lsdException w:name="Colorful Grid" w:uiPriority="73"/>
+    <w:lsdException w:name="Light Shading Accent 1" w:uiPriority="60"/>
+    <w:lsdException w:name="Light List Accent 1" w:uiPriority="61"/>
+    <w:lsdException w:name="Light Grid Accent 1" w:uiPriority="62"/>
+    <w:lsdException w:name="Medium Shading 1 Accent 1" w:uiPriority="63"/>
+    <w:lsdException w:name="Medium Shading 2 Accent 1" w:uiPriority="64"/>
+    <w:lsdException w:name="Medium List 1 Accent 1" w:uiPriority="65"/>
+    <w:lsdException w:name="Revision" w:semiHidden="1"/>
+    <w:lsdException w:name="List Paragraph" w:uiPriority="34" w:qFormat="1"/>
+    <w:lsdException w:name="Quote" w:uiPriority="29" w:qFormat="1"/>
+    <w:lsdException w:name="Intense Quote" w:uiPriority="30" w:qFormat="1"/>
+    <w:lsdException w:name="Medium List 2 Accent 1" w:uiPriority="66"/>
+    <w:lsdException w:name="Medium Grid 1 Accent 1" w:uiPriority="67"/>
+    <w:lsdException w:name="Medium Grid 2 Accent 1" w:uiPriority="68"/>
+    <w:lsdException w:name="Medium Grid 3 Accent 1" w:uiPriority="69"/>
+    <w:lsdException w:name="Dark List Accent 1" w:uiPriority="70"/>
+    <w:lsdException w:name="Colorful Shading Accent 1" w:uiPriority="71"/>
+    <w:lsdException w:name="Colorful List Accent 1" w:uiPriority="72"/>
+    <w:lsdException w:name="Colorful Grid Accent 1" w:uiPriority="73"/>
+    <w:lsdException w:name="Light Shading Accent 2" w:uiPriority="60"/>
+    <w:lsdException w:name="Light List Accent 2" w:uiPriority="61"/>
+    <w:lsdException w:name="Light Grid Accent 2" w:uiPriority="62"/>
+    <w:lsdException w:name="Medium Shading 1 Accent 2" w:uiPriority="63"/>
+    <w:lsdException w:name="Medium Shading 2 Accent 2" w:uiPriority="64"/>
+    <w:lsdException w:name="Medium List 1 Accent 2" w:uiPriority="65"/>
+    <w:lsdException w:name="Medium List 2 Accent 2" w:uiPriority="66"/>
+    <w:lsdException w:name="Medium Grid 1 Accent 2" w:uiPriority="67"/>
+    <w:lsdException w:name="Medium Grid 2 Accent 2" w:uiPriority="68"/>
+    <w:lsdException w:name="Medium Grid 3 Accent 2" w:uiPriority="69"/>
+    <w:lsdException w:name="Dark List Accent 2" w:uiPriority="70"/>
+    <w:lsdException w:name="Colorful Shading Accent 2" w:uiPriority="71"/>
+    <w:lsdException w:name="Colorful List Accent 2" w:uiPriority="72"/>
+    <w:lsdException w:name="Colorful Grid Accent 2" w:uiPriority="73"/>
+    <w:lsdException w:name="Light Shading Accent 3" w:uiPriority="60"/>
+    <w:lsdException w:name="Light List Accent 3" w:uiPriority="61"/>
+    <w:lsdException w:name="Light Grid Accent 3" w:uiPriority="62"/>
+    <w:lsdException w:name="Medium Shading 1 Accent 3" w:uiPriority="63"/>
+    <w:lsdException w:name="Medium Shading 2 Accent 3" w:uiPriority="64"/>
+    <w:lsdException w:name="Medium List 1 Accent 3" w:uiPriority="65"/>
+    <w:lsdException w:name="Medium List 2 Accent 3" w:uiPriority="66"/>
+    <w:lsdException w:name="Medium Grid 1 Accent 3" w:uiPriority="67"/>
+    <w:lsdException w:name="Medium Grid 2 Accent 3" w:uiPriority="68"/>
+    <w:lsdException w:name="Medium Grid 3 Accent 3" w:uiPriority="69"/>
+    <w:lsdException w:name="Dark List Accent 3" w:uiPriority="70"/>
+    <w:lsdException w:name="Colorful Shading Accent 3" w:uiPriority="71"/>
+    <w:lsdException w:name="Colorful List Accent 3" w:uiPriority="72"/>
+    <w:lsdException w:name="Colorful Grid Accent 3" w:uiPriority="73"/>
+    <w:lsdException w:name="Light Shading Accent 4" w:uiPriority="60"/>
+    <w:lsdException w:name="Light List Accent 4" w:uiPriority="61"/>
+    <w:lsdException w:name="Light Grid Accent 4" w:uiPriority="62"/>
+    <w:lsdException w:name="Medium Shading 1 Accent 4" w:uiPriority="63"/>
+    <w:lsdException w:name="Medium Shading 2 Accent 4" w:uiPriority="64"/>
+    <w:lsdException w:name="Medium List 1 Accent 4" w:uiPriority="65"/>
+    <w:lsdException w:name="Medium List 2 Accent 4" w:uiPriority="66"/>
+    <w:lsdException w:name="Medium Grid 1 Accent 4" w:uiPriority="67"/>
+    <w:lsdException w:name="Medium Grid 2 Accent 4" w:uiPriority="68"/>
+    <w:lsdException w:name="Medium Grid 3 Accent 4" w:uiPriority="69"/>
+    <w:lsdException w:name="Dark List Accent 4" w:uiPriority="70"/>
+    <w:lsdException w:name="Colorful Shading Accent 4" w:uiPriority="71"/>
+    <w:lsdException w:name="Colorful List Accent 4" w:uiPriority="72"/>
+    <w:lsdException w:name="Colorful Grid Accent 4" w:uiPriority="73"/>
+    <w:lsdException w:name="Light Shading Accent 5" w:uiPriority="60"/>
+    <w:lsdException w:name="Light List Accent 5" w:uiPriority="61"/>
+    <w:lsdException w:name="Light Grid Accent 5" w:uiPriority="62"/>
+    <w:lsdException w:name="Medium Shading 1 Accent 5" w:uiPriority="63"/>
+    <w:lsdException w:name="Medium Shading 2 Accent 5" w:uiPriority="64"/>
+    <w:lsdException w:name="Medium List 1 Accent 5" w:uiPriority="65"/>
+    <w:lsdException w:name="Medium List 2 Accent 5" w:uiPriority="66"/>
+    <w:lsdException w:name="Medium Grid 1 Accent 5" w:uiPriority="67"/>
+    <w:lsdException w:name="Medium Grid 2 Accent 5" w:uiPriority="68"/>
+    <w:lsdException w:name="Medium Grid 3 Accent 5" w:uiPriority="69"/>
+    <w:lsdException w:name="Dark List Accent 5" w:uiPriority="70"/>
+    <w:lsdException w:name="Colorful Shading Accent 5" w:uiPriority="71"/>
+    <w:lsdException w:name="Colorful List Accent 5" w:uiPriority="72"/>
+    <w:lsdException w:name="Colorful Grid Accent 5" w:uiPriority="73"/>
+    <w:lsdException w:name="Light Shading Accent 6" w:uiPriority="60"/>
+    <w:lsdException w:name="Light List Accent 6" w:uiPriority="61"/>
+    <w:lsdException w:name="Light Grid Accent 6" w:uiPriority="62"/>
+    <w:lsdException w:name="Medium Shading 1 Accent 6" w:uiPriority="63"/>
+    <w:lsdException w:name="Medium Shading 2 Accent 6" w:uiPriority="64"/>
+    <w:lsdException w:name="Medium List 1 Accent 6" w:uiPriority="65"/>
+    <w:lsdException w:name="Medium List 2 Accent 6" w:uiPriority="66"/>
+    <w:lsdException w:name="Medium Grid 1 Accent 6" w:uiPriority="67"/>
+    <w:lsdException w:name="Medium Grid 2 Accent 6" w:uiPriority="68"/>
+    <w:lsdException w:name="Medium Grid 3 Accent 6" w:uiPriority="69"/>
+    <w:lsdException w:name="Dark List Accent 6" w:uiPriority="70"/>
+    <w:lsdException w:name="Colorful Shading Accent 6" w:uiPriority="71"/>
+    <w:lsdException w:name="Colorful List Accent 6" w:uiPriority="72"/>
+    <w:lsdException w:name="Colorful Grid Accent 6" w:uiPriority="73"/>
+    <w:lsdException w:name="Subtle Emphasis" w:uiPriority="19" w:qFormat="1"/>
+    <w:lsdException w:name="Intense Emphasis" w:uiPriority="21" w:qFormat="1"/>
+    <w:lsdException w:name="Subtle Reference" w:uiPriority="31" w:qFormat="1"/>
+    <w:lsdException w:name="Intense Reference" w:uiPriority="32" w:qFormat="1"/>
+    <w:lsdException w:name="Book Title" w:uiPriority="33" w:qFormat="1"/>
+    <w:lsdException w:name="Bibliography" w:semiHidden="1" w:uiPriority="37" w:unhideWhenUsed="1"/>
+    <w:lsdException w:name="TOC Heading" w:semiHidden="1" w:uiPriority="39" w:unhideWhenUsed="1" w:qFormat="1"/>
+    <w:lsdException w:name="Plain Table 1" w:uiPriority="41"/>
+    <w:lsdException w:name="Plain Table 2" w:uiPriority="42"/>
+    <w:lsdException w:name="Plain Table 3" w:uiPriority="43"/>
+    <w:lsdException w:name="Plain Table 4" w:uiPriority="44"/>
+    <w:lsdException w:name="Plain Table 5" w:uiPriority="45"/>
+    <w:lsdException w:name="Grid Table Light" w:uiPriority="40"/>
+    <w:lsdException w:name="Grid Table 1 Light" w:uiPriority="46"/>
+    <w:lsdException w:name="Grid Table 2" w:uiPriority="47"/>
+    <w:lsdException w:name="Grid Table 3" w:uiPriority="48"/>
+    <w:lsdException w:name="Grid Table 4" w:uiPriority="49"/>
+    <w:lsdException w:name="Grid Table 5 Dark" w:uiPriority="50"/>
+    <w:lsdException w:name="Grid Table 6 Colorful" w:uiPriority="51"/>
+    <w:lsdException w:name="Grid Table 7 Colorful" w:uiPriority="52"/>
+    <w:lsdException w:name="Grid Table 1 Light Accent 1" w:uiPriority="46"/>
+    <w:lsdException w:name="Grid Table 2 Accent 1" w:uiPriority="47"/>
+    <w:lsdException w:name="Grid Table 3 Accent 1" w:uiPriority="48"/>
+    <w:lsdException w:name="Grid Table 4 Accent 1" w:uiPriority="49"/>
+    <w:lsdException w:name="Grid Table 5 Dark Accent 1" w:uiPriority="50"/>
+    <w:lsdException w:name="Grid Table 6 Colorful Accent 1" w:uiPriority="51"/>
+    <w:lsdException w:name="Grid Table 7 Colorful Accent 1" w:uiPriority="52"/>
+    <w:lsdException w:name="Grid Table 1 Light Accent 2" w:uiPriority="46"/>
+    <w:lsdException w:name="Grid Table 2 Accent 2" w:uiPriority="47"/>
+    <w:lsdException w:name="Grid Table 3 Accent 2" w:uiPriority="48"/>
+    <w:lsdException w:name="Grid Table 4 Accent 2" w:uiPriority="49"/>
+    <w:lsdException w:name="Grid Table 5 Dark Accent 2" w:uiPriority="50"/>
+    <w:lsdException w:name="Grid Table 6 Colorful Accent 2" w:uiPriority="51"/>
+    <w:lsdException w:name="Grid Table 7 Colorful Accent 2" w:uiPriority="52"/>
+    <w:lsdException w:name="Grid Table 1 Light Accent 3" w:uiPriority="46"/>
+    <w:lsdException w:name="Grid Table 2 Accent 3" w:uiPriority="47"/>
+    <w:lsdException w:name="Grid Table 3 Accent 3" w:uiPriority="48"/>
+    <w:lsdException w:name="Grid Table 4 Accent 3" w:uiPriority="49"/>
+    <w:lsdException w:name="Grid Table 5 Dark Accent 3" w:uiPriority="50"/>
+    <w:lsdException w:name="Grid Table 6 Colorful Accent 3" w:uiPriority="51"/>
+    <w:lsdException w:name="Grid Table 7 Colorful Accent 3" w:uiPriority="52"/>
+    <w:lsdException w:name="Grid Table 1 Light Accent 4" w:uiPriority="46"/>
+    <w:lsdException w:name="Grid Table 2 Accent 4" w:uiPriority="47"/>
+    <w:lsdException w:name="Grid Table 3 Accent 4" w:uiPriority="48"/>
+    <w:lsdException w:name="Grid Table 4 Accent 4" w:uiPriority="49"/>
+    <w:lsdException w:name="Grid Table 5 Dark Accent 4" w:uiPriority="50"/>
+    <w:lsdException w:name="Grid Table 6 Colorful Accent 4" w:uiPriority="51"/>
+    <w:lsdException w:name="Grid Table 7 Colorful Accent 4" w:uiPriority="52"/>
+    <w:lsdException w:name="Grid Table 1 Light Accent 5" w:uiPriority="46"/>
+    <w:lsdException w:name="Grid Table 2 Accent 5" w:uiPriority="47"/>
+    <w:lsdException w:name="Grid Table 3 Accent 5" w:uiPriority="48"/>
+    <w:lsdException w:name="Grid Table 4 Accent 5" w:uiPriority="49"/>
+    <w:lsdException w:name="Grid Table 5 Dark Accent 5" w:uiPriority="50"/>
+    <w:lsdException w:name="Grid Table 6 Colorful Accent 5" w:uiPriority="51"/>
+    <w:lsdException w:name="Grid Table 7 Colorful Accent 5" w:uiPriority="52"/>
+    <w:lsdException w:name="Grid Table 1 Light Accent 6" w:uiPriority="46"/>
+    <w:lsdException w:name="Grid Table 2 Accent 6" w:uiPriority="47"/>
+    <w:lsdException w:name="Grid Table 3 Accent 6" w:uiPriority="48"/>
+    <w:lsdException w:name="Grid Table 4 Accent 6" w:uiPriority="49"/>
+    <w:lsdException w:name="Grid Table 5 Dark Accent 6" w:uiPriority="50"/>
+    <w:lsdException w:name="Grid Table 6 Colorful Accent 6" w:uiPriority="51"/>
+    <w:lsdException w:name="Grid Table 7 Colorful Accent 6" w:uiPriority="52"/>
+    <w:lsdException w:name="List Table 1 Light" w:uiPriority="46"/>
+    <w:lsdException w:name="List Table 2" w:uiPriority="47"/>
+    <w:lsdException w:name="List Table 3" w:uiPriority="48"/>
+    <w:lsdException w:name="List Table 4" w:uiPriority="49"/>
+    <w:lsdException w:name="List Table 5 Dark" w:uiPriority="50"/>
+    <w:lsdException w:name="List Table 6 Colorful" w:uiPriority="51"/>
+    <w:lsdException w:name="List Table 7 Colorful" w:uiPriority="52"/>
+    <w:lsdException w:name="List Table 1 Light Accent 1" w:uiPriority="46"/>
+    <w:lsdException w:name="List Table 2 Accent 1" w:uiPriority="47"/>
+    <w:lsdException w:name="List Table 3 Accent 1" w:uiPriority="48"/>
+    <w:lsdException w:name="List Table 4 Accent 1" w:uiPriority="49"/>
+    <w:lsdException w:name="List Table 5 Dark Accent 1" w:uiPriority="50"/>
+    <w:lsdException w:name="List Table 6 Colorful Accent 1" w:uiPriority="51"/>
+    <w:lsdException w:name="List Table 7 Colorful Accent 1" w:uiPriority="52"/>
+    <w:lsdException w:name="List Table 1 Light Accent 2" w:uiPriority="46"/>
+    <w:lsdException w:name="List Table 2 Accent 2" w:uiPriority="47"/>
+    <w:lsdException w:name="List Table 3 Accent 2" w:uiPriority="48"/>
+    <w:lsdException w:name="List Table 4 Accent 2" w:uiPriority="49"/>
+    <w:lsdException w:name="List Table 5 Dark Accent 2" w:uiPriority="50"/>
+    <w:lsdException w:name="List Table 6 Colorful Accent 2" w:uiPriority="51"/>
+    <w:lsdException w:name="List Table 7 Colorful Accent 2" w:uiPriority="52"/>
+    <w:lsdException w:name="List Table 1 Light Accent 3" w:uiPriority="46"/>
+    <w:lsdException w:name="List Table 2 Accent 3" w:uiPriority="47"/>
+    <w:lsdException w:name="List Table 3 Accent 3" w:uiPriority="48"/>
+    <w:lsdException w:name="List Table 4 Accent 3" w:uiPriority="49"/>
+    <w:lsdException w:name="List Table 5 Dark Accent 3" w:uiPriority="50"/>
+    <w:lsdException w:name="List Table 6 Colorful Accent 3" w:uiPriority="51"/>
+    <w:lsdException w:name="List Table 7 Colorful Accent 3" w:uiPriority="52"/>
+    <w:lsdException w:name="List Table 1 Light Accent 4" w:uiPriority="46"/>
+    <w:lsdException w:name="List Table 2 Accent 4" w:uiPriority="47"/>
+    <w:lsdException w:name="List Table 3 Accent 4" w:uiPriority="48"/>
+    <w:lsdException w:name="List Table 4 Accent 4" w:uiPriority="49"/>
+    <w:lsdException w:name="List Table 5 Dark Accent 4" w:uiPriority="50"/>
+    <w:lsdException w:name="List Table 6 Colorful Accent 4" w:uiPriority="51"/>
+    <w:lsdException w:name="List Table 7 Colorful Accent 4" w:uiPriority="52"/>
+    <w:lsdException w:name="List Table 1 Light Accent 5" w:uiPriority="46"/>
+    <w:lsdException w:name="List Table 2 Accent 5" w:uiPriority="47"/>
+    <w:lsdException w:name="List Table 3 Accent 5" w:uiPriority="48"/>
+    <w:lsdException w:name="List Table 4 Accent 5" w:uiPriority="49"/>
+    <w:lsdException w:name="List Table 5 Dark Accent 5" w:uiPriority="50"/>
+    <w:lsdException w:name="List Table 6 Colorful Accent 5" w:uiPriority="51"/>
+    <w:lsdException w:name="List Table 7 Colorful Accent 5" w:uiPriority="52"/>
+    <w:lsdException w:name="List Table 1 Light Accent 6" w:uiPriority="46"/>
+    <w:lsdException w:name="List Table 2 Accent 6" w:uiPriority="47"/>
+    <w:lsdException w:name="List Table 3 Accent 6" w:uiPriority="48"/>
+    <w:lsdException w:name="List Table 4 Accent 6" w:uiPriority="49"/>
+    <w:lsdException w:name="List Table 5 Dark Accent 6" w:uiPriority="50"/>
+    <w:lsdException w:name="List Table 6 Colorful Accent 6" w:uiPriority="51"/>
+    <w:lsdException w:name="List Table 7 Colorful Accent 6" w:uiPriority="52"/>
+    <w:lsdException w:name="Mention" w:semiHidden="1" w:unhideWhenUsed="1"/>
+    <w:lsdException w:name="Smart Hyperlink" w:semiHidden="1" w:unhideWhenUsed="1"/>
+    <w:lsdException w:name="Hashtag" w:semiHidden="1" w:unhideWhenUsed="1"/>
+    <w:lsdException w:name="Unresolved Mention" w:semiHidden="1" w:unhideWhenUsed="1"/>
+    <w:lsdException w:name="Smart Link" w:semiHidden="1" w:unhideWhenUsed="1"/>
   </w:latentStyles>
-  <w:style w:type="paragraph" w:default="1" w:styleId="Standaard">
+  <w:style w:type="paragraph" w:default="1" w:styleId="Normal">
     <w:name w:val="Normal"/>
     <w:qFormat/>
   </w:style>
-  <w:style w:type="character" w:default="1" w:styleId="Standaardalinea-lettertype">
+  <w:style w:type="character" w:default="1" w:styleId="DefaultParagraphFont">
     <w:name w:val="Default Paragraph Font"/>
     <w:uiPriority w:val="1"/>
     <w:semiHidden/>
     <w:unhideWhenUsed/>
   </w:style>
-  <w:style w:type="table" w:default="1" w:styleId="Standaardtabel">
+  <w:style w:type="table" w:default="1" w:styleId="TableNormal">
     <w:name w:val="Normal Table"/>
     <w:uiPriority w:val="99"/>
     <w:semiHidden/>
@@ -1106,197 +1519,7 @@
       </w:tblCellMar>
     </w:tblPr>
   </w:style>
-  <w:style w:type="numbering" w:default="1" w:styleId="Geenlijst">
-    <w:name w:val="No List"/>
-    <w:uiPriority w:val="99"/>
-    <w:semiHidden/>
-    <w:unhideWhenUsed/>
-  </w:style>
-</w:styles>
-</file>
-
-<file path=word/stylesWithEffects.xml><?xml version="1.0" encoding="utf-8"?>
-<w:styles xmlns:wpc="http://schemas.microsoft.com/office/word/2010/wordprocessingCanvas" xmlns:mc="http://schemas.openxmlformats.org/markup-compatibility/2006" xmlns:o="urn:schemas-microsoft-com:office:office" xmlns:r="http://schemas.openxmlformats.org/officeDocument/2006/relationships" xmlns:m="http://schemas.openxmlformats.org/officeDocument/2006/math" xmlns:v="urn:schemas-microsoft-com:vml" xmlns:wp14="http://schemas.microsoft.com/office/word/2010/wordprocessingDrawing" xmlns:wp="http://schemas.openxmlformats.org/drawingml/2006/wordprocessingDrawing" xmlns:w10="urn:schemas-microsoft-com:office:word" xmlns:w="http://schemas.openxmlformats.org/wordprocessingml/2006/main" xmlns:w14="http://schemas.microsoft.com/office/word/2010/wordml" xmlns:wpg="http://schemas.microsoft.com/office/word/2010/wordprocessingGroup" xmlns:wpi="http://schemas.microsoft.com/office/word/2010/wordprocessingInk" xmlns:wne="http://schemas.microsoft.com/office/word/2006/wordml" xmlns:wps="http://schemas.microsoft.com/office/word/2010/wordprocessingShape" mc:Ignorable="w14 wp14">
-  <w:docDefaults>
-    <w:rPrDefault>
-      <w:rPr>
-        <w:rFonts w:asciiTheme="minorHAnsi" w:eastAsiaTheme="minorHAnsi" w:hAnsiTheme="minorHAnsi" w:cstheme="minorBidi"/>
-        <w:sz w:val="22"/>
-        <w:szCs w:val="22"/>
-        <w:lang w:val="nl-BE" w:eastAsia="en-US" w:bidi="ar-SA"/>
-      </w:rPr>
-    </w:rPrDefault>
-    <w:pPrDefault>
-      <w:pPr>
-        <w:spacing w:after="200" w:line="276" w:lineRule="auto"/>
-      </w:pPr>
-    </w:pPrDefault>
-  </w:docDefaults>
-  <w:latentStyles w:defLockedState="0" w:defUIPriority="99" w:defSemiHidden="1" w:defUnhideWhenUsed="1" w:defQFormat="0" w:count="267">
-    <w:lsdException w:name="Normal" w:semiHidden="0" w:uiPriority="0" w:unhideWhenUsed="0" w:qFormat="1"/>
-    <w:lsdException w:name="heading 1" w:semiHidden="0" w:uiPriority="9" w:unhideWhenUsed="0" w:qFormat="1"/>
-    <w:lsdException w:name="heading 2" w:uiPriority="9" w:qFormat="1"/>
-    <w:lsdException w:name="heading 3" w:uiPriority="9" w:qFormat="1"/>
-    <w:lsdException w:name="heading 4" w:uiPriority="9" w:qFormat="1"/>
-    <w:lsdException w:name="heading 5" w:uiPriority="9" w:qFormat="1"/>
-    <w:lsdException w:name="heading 6" w:uiPriority="9" w:qFormat="1"/>
-    <w:lsdException w:name="heading 7" w:uiPriority="9" w:qFormat="1"/>
-    <w:lsdException w:name="heading 8" w:uiPriority="9" w:qFormat="1"/>
-    <w:lsdException w:name="heading 9" w:uiPriority="9" w:qFormat="1"/>
-    <w:lsdException w:name="toc 1" w:uiPriority="39"/>
-    <w:lsdException w:name="toc 2" w:uiPriority="39"/>
-    <w:lsdException w:name="toc 3" w:uiPriority="39"/>
-    <w:lsdException w:name="toc 4" w:uiPriority="39"/>
-    <w:lsdException w:name="toc 5" w:uiPriority="39"/>
-    <w:lsdException w:name="toc 6" w:uiPriority="39"/>
-    <w:lsdException w:name="toc 7" w:uiPriority="39"/>
-    <w:lsdException w:name="toc 8" w:uiPriority="39"/>
-    <w:lsdException w:name="toc 9" w:uiPriority="39"/>
-    <w:lsdException w:name="caption" w:uiPriority="35" w:qFormat="1"/>
-    <w:lsdException w:name="Title" w:semiHidden="0" w:uiPriority="10" w:unhideWhenUsed="0" w:qFormat="1"/>
-    <w:lsdException w:name="Default Paragraph Font" w:uiPriority="1"/>
-    <w:lsdException w:name="Subtitle" w:semiHidden="0" w:uiPriority="11" w:unhideWhenUsed="0" w:qFormat="1"/>
-    <w:lsdException w:name="Strong" w:semiHidden="0" w:uiPriority="22" w:unhideWhenUsed="0" w:qFormat="1"/>
-    <w:lsdException w:name="Emphasis" w:semiHidden="0" w:uiPriority="20" w:unhideWhenUsed="0" w:qFormat="1"/>
-    <w:lsdException w:name="Table Grid" w:semiHidden="0" w:uiPriority="59" w:unhideWhenUsed="0"/>
-    <w:lsdException w:name="Placeholder Text" w:unhideWhenUsed="0"/>
-    <w:lsdException w:name="No Spacing" w:semiHidden="0" w:uiPriority="1" w:unhideWhenUsed="0" w:qFormat="1"/>
-    <w:lsdException w:name="Light Shading" w:semiHidden="0" w:uiPriority="60" w:unhideWhenUsed="0"/>
-    <w:lsdException w:name="Light List" w:semiHidden="0" w:uiPriority="61" w:unhideWhenUsed="0"/>
-    <w:lsdException w:name="Light Grid" w:semiHidden="0" w:uiPriority="62" w:unhideWhenUsed="0"/>
-    <w:lsdException w:name="Medium Shading 1" w:semiHidden="0" w:uiPriority="63" w:unhideWhenUsed="0"/>
-    <w:lsdException w:name="Medium Shading 2" w:semiHidden="0" w:uiPriority="64" w:unhideWhenUsed="0"/>
-    <w:lsdException w:name="Medium List 1" w:semiHidden="0" w:uiPriority="65" w:unhideWhenUsed="0"/>
-    <w:lsdException w:name="Medium List 2" w:semiHidden="0" w:uiPriority="66" w:unhideWhenUsed="0"/>
-    <w:lsdException w:name="Medium Grid 1" w:semiHidden="0" w:uiPriority="67" w:unhideWhenUsed="0"/>
-    <w:lsdException w:name="Medium Grid 2" w:semiHidden="0" w:uiPriority="68" w:unhideWhenUsed="0"/>
-    <w:lsdException w:name="Medium Grid 3" w:semiHidden="0" w:uiPriority="69" w:unhideWhenUsed="0"/>
-    <w:lsdException w:name="Dark List" w:semiHidden="0" w:uiPriority="70" w:unhideWhenUsed="0"/>
-    <w:lsdException w:name="Colorful Shading" w:semiHidden="0" w:uiPriority="71" w:unhideWhenUsed="0"/>
-    <w:lsdException w:name="Colorful List" w:semiHidden="0" w:uiPriority="72" w:unhideWhenUsed="0"/>
-    <w:lsdException w:name="Colorful Grid" w:semiHidden="0" w:uiPriority="73" w:unhideWhenUsed="0"/>
-    <w:lsdException w:name="Light Shading Accent 1" w:semiHidden="0" w:uiPriority="60" w:unhideWhenUsed="0"/>
-    <w:lsdException w:name="Light List Accent 1" w:semiHidden="0" w:uiPriority="61" w:unhideWhenUsed="0"/>
-    <w:lsdException w:name="Light Grid Accent 1" w:semiHidden="0" w:uiPriority="62" w:unhideWhenUsed="0"/>
-    <w:lsdException w:name="Medium Shading 1 Accent 1" w:semiHidden="0" w:uiPriority="63" w:unhideWhenUsed="0"/>
-    <w:lsdException w:name="Medium Shading 2 Accent 1" w:semiHidden="0" w:uiPriority="64" w:unhideWhenUsed="0"/>
-    <w:lsdException w:name="Medium List 1 Accent 1" w:semiHidden="0" w:uiPriority="65" w:unhideWhenUsed="0"/>
-    <w:lsdException w:name="Revision" w:unhideWhenUsed="0"/>
-    <w:lsdException w:name="List Paragraph" w:semiHidden="0" w:uiPriority="34" w:unhideWhenUsed="0" w:qFormat="1"/>
-    <w:lsdException w:name="Quote" w:semiHidden="0" w:uiPriority="29" w:unhideWhenUsed="0" w:qFormat="1"/>
-    <w:lsdException w:name="Intense Quote" w:semiHidden="0" w:uiPriority="30" w:unhideWhenUsed="0" w:qFormat="1"/>
-    <w:lsdException w:name="Medium List 2 Accent 1" w:semiHidden="0" w:uiPriority="66" w:unhideWhenUsed="0"/>
-    <w:lsdException w:name="Medium Grid 1 Accent 1" w:semiHidden="0" w:uiPriority="67" w:unhideWhenUsed="0"/>
-    <w:lsdException w:name="Medium Grid 2 Accent 1" w:semiHidden="0" w:uiPriority="68" w:unhideWhenUsed="0"/>
-    <w:lsdException w:name="Medium Grid 3 Accent 1" w:semiHidden="0" w:uiPriority="69" w:unhideWhenUsed="0"/>
-    <w:lsdException w:name="Dark List Accent 1" w:semiHidden="0" w:uiPriority="70" w:unhideWhenUsed="0"/>
-    <w:lsdException w:name="Colorful Shading Accent 1" w:semiHidden="0" w:uiPriority="71" w:unhideWhenUsed="0"/>
-    <w:lsdException w:name="Colorful List Accent 1" w:semiHidden="0" w:uiPriority="72" w:unhideWhenUsed="0"/>
-    <w:lsdException w:name="Colorful Grid Accent 1" w:semiHidden="0" w:uiPriority="73" w:unhideWhenUsed="0"/>
-    <w:lsdException w:name="Light Shading Accent 2" w:semiHidden="0" w:uiPriority="60" w:unhideWhenUsed="0"/>
-    <w:lsdException w:name="Light List Accent 2" w:semiHidden="0" w:uiPriority="61" w:unhideWhenUsed="0"/>
-    <w:lsdException w:name="Light Grid Accent 2" w:semiHidden="0" w:uiPriority="62" w:unhideWhenUsed="0"/>
-    <w:lsdException w:name="Medium Shading 1 Accent 2" w:semiHidden="0" w:uiPriority="63" w:unhideWhenUsed="0"/>
-    <w:lsdException w:name="Medium Shading 2 Accent 2" w:semiHidden="0" w:uiPriority="64" w:unhideWhenUsed="0"/>
-    <w:lsdException w:name="Medium List 1 Accent 2" w:semiHidden="0" w:uiPriority="65" w:unhideWhenUsed="0"/>
-    <w:lsdException w:name="Medium List 2 Accent 2" w:semiHidden="0" w:uiPriority="66" w:unhideWhenUsed="0"/>
-    <w:lsdException w:name="Medium Grid 1 Accent 2" w:semiHidden="0" w:uiPriority="67" w:unhideWhenUsed="0"/>
-    <w:lsdException w:name="Medium Grid 2 Accent 2" w:semiHidden="0" w:uiPriority="68" w:unhideWhenUsed="0"/>
-    <w:lsdException w:name="Medium Grid 3 Accent 2" w:semiHidden="0" w:uiPriority="69" w:unhideWhenUsed="0"/>
-    <w:lsdException w:name="Dark List Accent 2" w:semiHidden="0" w:uiPriority="70" w:unhideWhenUsed="0"/>
-    <w:lsdException w:name="Colorful Shading Accent 2" w:semiHidden="0" w:uiPriority="71" w:unhideWhenUsed="0"/>
-    <w:lsdException w:name="Colorful List Accent 2" w:semiHidden="0" w:uiPriority="72" w:unhideWhenUsed="0"/>
-    <w:lsdException w:name="Colorful Grid Accent 2" w:semiHidden="0" w:uiPriority="73" w:unhideWhenUsed="0"/>
-    <w:lsdException w:name="Light Shading Accent 3" w:semiHidden="0" w:uiPriority="60" w:unhideWhenUsed="0"/>
-    <w:lsdException w:name="Light List Accent 3" w:semiHidden="0" w:uiPriority="61" w:unhideWhenUsed="0"/>
-    <w:lsdException w:name="Light Grid Accent 3" w:semiHidden="0" w:uiPriority="62" w:unhideWhenUsed="0"/>
-    <w:lsdException w:name="Medium Shading 1 Accent 3" w:semiHidden="0" w:uiPriority="63" w:unhideWhenUsed="0"/>
-    <w:lsdException w:name="Medium Shading 2 Accent 3" w:semiHidden="0" w:uiPriority="64" w:unhideWhenUsed="0"/>
-    <w:lsdException w:name="Medium List 1 Accent 3" w:semiHidden="0" w:uiPriority="65" w:unhideWhenUsed="0"/>
-    <w:lsdException w:name="Medium List 2 Accent 3" w:semiHidden="0" w:uiPriority="66" w:unhideWhenUsed="0"/>
-    <w:lsdException w:name="Medium Grid 1 Accent 3" w:semiHidden="0" w:uiPriority="67" w:unhideWhenUsed="0"/>
-    <w:lsdException w:name="Medium Grid 2 Accent 3" w:semiHidden="0" w:uiPriority="68" w:unhideWhenUsed="0"/>
-    <w:lsdException w:name="Medium Grid 3 Accent 3" w:semiHidden="0" w:uiPriority="69" w:unhideWhenUsed="0"/>
-    <w:lsdException w:name="Dark List Accent 3" w:semiHidden="0" w:uiPriority="70" w:unhideWhenUsed="0"/>
-    <w:lsdException w:name="Colorful Shading Accent 3" w:semiHidden="0" w:uiPriority="71" w:unhideWhenUsed="0"/>
-    <w:lsdException w:name="Colorful List Accent 3" w:semiHidden="0" w:uiPriority="72" w:unhideWhenUsed="0"/>
-    <w:lsdException w:name="Colorful Grid Accent 3" w:semiHidden="0" w:uiPriority="73" w:unhideWhenUsed="0"/>
-    <w:lsdException w:name="Light Shading Accent 4" w:semiHidden="0" w:uiPriority="60" w:unhideWhenUsed="0"/>
-    <w:lsdException w:name="Light List Accent 4" w:semiHidden="0" w:uiPriority="61" w:unhideWhenUsed="0"/>
-    <w:lsdException w:name="Light Grid Accent 4" w:semiHidden="0" w:uiPriority="62" w:unhideWhenUsed="0"/>
-    <w:lsdException w:name="Medium Shading 1 Accent 4" w:semiHidden="0" w:uiPriority="63" w:unhideWhenUsed="0"/>
-    <w:lsdException w:name="Medium Shading 2 Accent 4" w:semiHidden="0" w:uiPriority="64" w:unhideWhenUsed="0"/>
-    <w:lsdException w:name="Medium List 1 Accent 4" w:semiHidden="0" w:uiPriority="65" w:unhideWhenUsed="0"/>
-    <w:lsdException w:name="Medium List 2 Accent 4" w:semiHidden="0" w:uiPriority="66" w:unhideWhenUsed="0"/>
-    <w:lsdException w:name="Medium Grid 1 Accent 4" w:semiHidden="0" w:uiPriority="67" w:unhideWhenUsed="0"/>
-    <w:lsdException w:name="Medium Grid 2 Accent 4" w:semiHidden="0" w:uiPriority="68" w:unhideWhenUsed="0"/>
-    <w:lsdException w:name="Medium Grid 3 Accent 4" w:semiHidden="0" w:uiPriority="69" w:unhideWhenUsed="0"/>
-    <w:lsdException w:name="Dark List Accent 4" w:semiHidden="0" w:uiPriority="70" w:unhideWhenUsed="0"/>
-    <w:lsdException w:name="Colorful Shading Accent 4" w:semiHidden="0" w:uiPriority="71" w:unhideWhenUsed="0"/>
-    <w:lsdException w:name="Colorful List Accent 4" w:semiHidden="0" w:uiPriority="72" w:unhideWhenUsed="0"/>
-    <w:lsdException w:name="Colorful Grid Accent 4" w:semiHidden="0" w:uiPriority="73" w:unhideWhenUsed="0"/>
-    <w:lsdException w:name="Light Shading Accent 5" w:semiHidden="0" w:uiPriority="60" w:unhideWhenUsed="0"/>
-    <w:lsdException w:name="Light List Accent 5" w:semiHidden="0" w:uiPriority="61" w:unhideWhenUsed="0"/>
-    <w:lsdException w:name="Light Grid Accent 5" w:semiHidden="0" w:uiPriority="62" w:unhideWhenUsed="0"/>
-    <w:lsdException w:name="Medium Shading 1 Accent 5" w:semiHidden="0" w:uiPriority="63" w:unhideWhenUsed="0"/>
-    <w:lsdException w:name="Medium Shading 2 Accent 5" w:semiHidden="0" w:uiPriority="64" w:unhideWhenUsed="0"/>
-    <w:lsdException w:name="Medium List 1 Accent 5" w:semiHidden="0" w:uiPriority="65" w:unhideWhenUsed="0"/>
-    <w:lsdException w:name="Medium List 2 Accent 5" w:semiHidden="0" w:uiPriority="66" w:unhideWhenUsed="0"/>
-    <w:lsdException w:name="Medium Grid 1 Accent 5" w:semiHidden="0" w:uiPriority="67" w:unhideWhenUsed="0"/>
-    <w:lsdException w:name="Medium Grid 2 Accent 5" w:semiHidden="0" w:uiPriority="68" w:unhideWhenUsed="0"/>
-    <w:lsdException w:name="Medium Grid 3 Accent 5" w:semiHidden="0" w:uiPriority="69" w:unhideWhenUsed="0"/>
-    <w:lsdException w:name="Dark List Accent 5" w:semiHidden="0" w:uiPriority="70" w:unhideWhenUsed="0"/>
-    <w:lsdException w:name="Colorful Shading Accent 5" w:semiHidden="0" w:uiPriority="71" w:unhideWhenUsed="0"/>
-    <w:lsdException w:name="Colorful List Accent 5" w:semiHidden="0" w:uiPriority="72" w:unhideWhenUsed="0"/>
-    <w:lsdException w:name="Colorful Grid Accent 5" w:semiHidden="0" w:uiPriority="73" w:unhideWhenUsed="0"/>
-    <w:lsdException w:name="Light Shading Accent 6" w:semiHidden="0" w:uiPriority="60" w:unhideWhenUsed="0"/>
-    <w:lsdException w:name="Light List Accent 6" w:semiHidden="0" w:uiPriority="61" w:unhideWhenUsed="0"/>
-    <w:lsdException w:name="Light Grid Accent 6" w:semiHidden="0" w:uiPriority="62" w:unhideWhenUsed="0"/>
-    <w:lsdException w:name="Medium Shading 1 Accent 6" w:semiHidden="0" w:uiPriority="63" w:unhideWhenUsed="0"/>
-    <w:lsdException w:name="Medium Shading 2 Accent 6" w:semiHidden="0" w:uiPriority="64" w:unhideWhenUsed="0"/>
-    <w:lsdException w:name="Medium List 1 Accent 6" w:semiHidden="0" w:uiPriority="65" w:unhideWhenUsed="0"/>
-    <w:lsdException w:name="Medium List 2 Accent 6" w:semiHidden="0" w:uiPriority="66" w:unhideWhenUsed="0"/>
-    <w:lsdException w:name="Medium Grid 1 Accent 6" w:semiHidden="0" w:uiPriority="67" w:unhideWhenUsed="0"/>
-    <w:lsdException w:name="Medium Grid 2 Accent 6" w:semiHidden="0" w:uiPriority="68" w:unhideWhenUsed="0"/>
-    <w:lsdException w:name="Medium Grid 3 Accent 6" w:semiHidden="0" w:uiPriority="69" w:unhideWhenUsed="0"/>
-    <w:lsdException w:name="Dark List Accent 6" w:semiHidden="0" w:uiPriority="70" w:unhideWhenUsed="0"/>
-    <w:lsdException w:name="Colorful Shading Accent 6" w:semiHidden="0" w:uiPriority="71" w:unhideWhenUsed="0"/>
-    <w:lsdException w:name="Colorful List Accent 6" w:semiHidden="0" w:uiPriority="72" w:unhideWhenUsed="0"/>
-    <w:lsdException w:name="Colorful Grid Accent 6" w:semiHidden="0" w:uiPriority="73" w:unhideWhenUsed="0"/>
-    <w:lsdException w:name="Subtle Emphasis" w:semiHidden="0" w:uiPriority="19" w:unhideWhenUsed="0" w:qFormat="1"/>
-    <w:lsdException w:name="Intense Emphasis" w:semiHidden="0" w:uiPriority="21" w:unhideWhenUsed="0" w:qFormat="1"/>
-    <w:lsdException w:name="Subtle Reference" w:semiHidden="0" w:uiPriority="31" w:unhideWhenUsed="0" w:qFormat="1"/>
-    <w:lsdException w:name="Intense Reference" w:semiHidden="0" w:uiPriority="32" w:unhideWhenUsed="0" w:qFormat="1"/>
-    <w:lsdException w:name="Book Title" w:semiHidden="0" w:uiPriority="33" w:unhideWhenUsed="0" w:qFormat="1"/>
-    <w:lsdException w:name="Bibliography" w:uiPriority="37"/>
-    <w:lsdException w:name="TOC Heading" w:uiPriority="39" w:qFormat="1"/>
-  </w:latentStyles>
-  <w:style w:type="paragraph" w:default="1" w:styleId="Standaard">
-    <w:name w:val="Normal"/>
-    <w:qFormat/>
-  </w:style>
-  <w:style w:type="character" w:default="1" w:styleId="Standaardalinea-lettertype">
-    <w:name w:val="Default Paragraph Font"/>
-    <w:uiPriority w:val="1"/>
-    <w:semiHidden/>
-    <w:unhideWhenUsed/>
-  </w:style>
-  <w:style w:type="table" w:default="1" w:styleId="Standaardtabel">
-    <w:name w:val="Normal Table"/>
-    <w:uiPriority w:val="99"/>
-    <w:semiHidden/>
-    <w:unhideWhenUsed/>
-    <w:tblPr>
-      <w:tblInd w:w="0" w:type="dxa"/>
-      <w:tblCellMar>
-        <w:top w:w="0" w:type="dxa"/>
-        <w:left w:w="108" w:type="dxa"/>
-        <w:bottom w:w="0" w:type="dxa"/>
-        <w:right w:w="108" w:type="dxa"/>
-      </w:tblCellMar>
-    </w:tblPr>
-  </w:style>
-  <w:style w:type="numbering" w:default="1" w:styleId="Geenlijst">
+  <w:style w:type="numbering" w:default="1" w:styleId="NoList">
     <w:name w:val="No List"/>
     <w:uiPriority w:val="99"/>
     <w:semiHidden/>

</xml_diff>

<commit_message>
edits + added parts to solver
</commit_message>
<xml_diff>
--- a/Story.docx
+++ b/Story.docx
@@ -704,7 +704,7 @@
           <w:sz w:val="24"/>
           <w:lang w:val="en-GB"/>
         </w:rPr>
-        <w:t xml:space="preserve"> domain formulas, choice constraints and counting constraints. Domain formulas describe any set operation performed on a domain or another domain formula. Choice constraints fix the position one or more elements, given a </w:t>
+        <w:t xml:space="preserve"> domain formulas, choice constraints and counting constraints. Domain formulas describe any set operation performed on a domain or another domain formula. Choice constraints fix the position one or more elements, given a combinatorial structure. For example: the first student in a sequence must be French. Lastly, counting constraints limit the number of elements that can be included for a given case by </w:t>
       </w:r>
       <w:proofErr w:type="spellStart"/>
       <w:r>
@@ -712,7 +712,7 @@
           <w:sz w:val="24"/>
           <w:lang w:val="en-GB"/>
         </w:rPr>
-        <w:t>combinatorical</w:t>
+        <w:t>boolean</w:t>
       </w:r>
       <w:proofErr w:type="spellEnd"/>
       <w:r>
@@ -720,33 +720,15 @@
           <w:sz w:val="24"/>
           <w:lang w:val="en-GB"/>
         </w:rPr>
-        <w:t xml:space="preserve"> structure. For example: the first student in a sequence must be French. Lastly, counting constraints limit the number of elements that can be included for a given case by </w:t>
-      </w:r>
-      <w:proofErr w:type="spellStart"/>
-      <w:r>
-        <w:rPr>
-          <w:sz w:val="24"/>
-          <w:lang w:val="en-GB"/>
-        </w:rPr>
-        <w:t>boolean</w:t>
-      </w:r>
-      <w:proofErr w:type="spellEnd"/>
-      <w:r>
-        <w:rPr>
-          <w:sz w:val="24"/>
-          <w:lang w:val="en-GB"/>
-        </w:rPr>
         <w:t xml:space="preserve"> </w:t>
       </w:r>
-      <w:proofErr w:type="spellStart"/>
-      <w:r>
-        <w:rPr>
-          <w:sz w:val="24"/>
-          <w:lang w:val="en-GB"/>
-        </w:rPr>
-        <w:t>comparision</w:t>
-      </w:r>
-      <w:proofErr w:type="spellEnd"/>
+      <w:r>
+        <w:rPr>
+          <w:sz w:val="24"/>
+          <w:lang w:val="en-GB"/>
+        </w:rPr>
+        <w:t>comparison</w:t>
+      </w:r>
       <w:r>
         <w:rPr>
           <w:sz w:val="24"/>
@@ -815,6 +797,36 @@
         </w:rPr>
         <w:t>. This solver supports lifted reasoning and is faster in solving time than any other combinatorics solver, both grounded and lifted.</w:t>
       </w:r>
+      <w:r>
+        <w:rPr>
+          <w:sz w:val="24"/>
+          <w:lang w:val="en-GB"/>
+        </w:rPr>
+        <w:t xml:space="preserve"> (</w:t>
+      </w:r>
+      <w:r>
+        <w:rPr>
+          <w:color w:val="00B050"/>
+          <w:sz w:val="24"/>
+          <w:lang w:val="en-GB"/>
+        </w:rPr>
+        <w:t>-&gt; because of the new lifted reasoning methods</w:t>
+      </w:r>
+      <w:r>
+        <w:rPr>
+          <w:color w:val="00B050"/>
+          <w:sz w:val="24"/>
+          <w:lang w:val="en-GB"/>
+        </w:rPr>
+        <w:t>, the solver is a proof of the optimality of the new methods, which other solvers do not use.</w:t>
+      </w:r>
+      <w:r>
+        <w:rPr>
+          <w:sz w:val="24"/>
+          <w:lang w:val="en-GB"/>
+        </w:rPr>
+        <w:t>)</w:t>
+      </w:r>
     </w:p>
     <w:p>
       <w:pPr>
@@ -875,7 +887,1300 @@
           <w:sz w:val="24"/>
           <w:lang w:val="en-GB"/>
         </w:rPr>
-        <w:t>-Exchangeability</w:t>
+        <w:t>Exchangeability</w:t>
+      </w:r>
+      <w:r>
+        <w:rPr>
+          <w:sz w:val="24"/>
+          <w:lang w:val="en-GB"/>
+        </w:rPr>
+        <w:t xml:space="preserve"> is an important concept for lifted reasoning, since you can reason over groups of variables and get exponential improvements as a result. In a CSP, a tuple of variables (</w:t>
+      </w:r>
+      <m:oMath>
+        <m:sSub>
+          <m:sSubPr>
+            <m:ctrlPr>
+              <w:rPr>
+                <w:rFonts w:ascii="Cambria Math" w:hAnsi="Cambria Math"/>
+                <w:i/>
+                <w:sz w:val="24"/>
+                <w:lang w:val="en-GB"/>
+              </w:rPr>
+            </m:ctrlPr>
+          </m:sSubPr>
+          <m:e>
+            <m:r>
+              <w:rPr>
+                <w:rFonts w:ascii="Cambria Math" w:hAnsi="Cambria Math"/>
+                <w:sz w:val="24"/>
+                <w:lang w:val="en-GB"/>
+              </w:rPr>
+              <m:t>X</m:t>
+            </m:r>
+          </m:e>
+          <m:sub>
+            <m:r>
+              <w:rPr>
+                <w:rFonts w:ascii="Cambria Math" w:hAnsi="Cambria Math"/>
+                <w:sz w:val="24"/>
+                <w:lang w:val="en-GB"/>
+              </w:rPr>
+              <m:t>1</m:t>
+            </m:r>
+          </m:sub>
+        </m:sSub>
+        <m:r>
+          <w:rPr>
+            <w:rFonts w:ascii="Cambria Math" w:hAnsi="Cambria Math"/>
+            <w:sz w:val="24"/>
+            <w:lang w:val="en-GB"/>
+          </w:rPr>
+          <m:t xml:space="preserve">,. . . , </m:t>
+        </m:r>
+        <m:sSub>
+          <m:sSubPr>
+            <m:ctrlPr>
+              <w:rPr>
+                <w:rFonts w:ascii="Cambria Math" w:hAnsi="Cambria Math"/>
+                <w:i/>
+                <w:sz w:val="24"/>
+                <w:lang w:val="en-GB"/>
+              </w:rPr>
+            </m:ctrlPr>
+          </m:sSubPr>
+          <m:e>
+            <m:r>
+              <w:rPr>
+                <w:rFonts w:ascii="Cambria Math" w:hAnsi="Cambria Math"/>
+                <w:sz w:val="24"/>
+                <w:lang w:val="en-GB"/>
+              </w:rPr>
+              <m:t>X</m:t>
+            </m:r>
+          </m:e>
+          <m:sub>
+            <m:r>
+              <w:rPr>
+                <w:rFonts w:ascii="Cambria Math" w:hAnsi="Cambria Math"/>
+                <w:sz w:val="24"/>
+                <w:lang w:val="en-GB"/>
+              </w:rPr>
+              <m:t>n</m:t>
+            </m:r>
+          </m:sub>
+        </m:sSub>
+      </m:oMath>
+      <w:r>
+        <w:rPr>
+          <w:sz w:val="24"/>
+          <w:lang w:val="en-GB"/>
+        </w:rPr>
+        <w:t xml:space="preserve">) are defined exchangeable if for all satisfying assignments </w:t>
+      </w:r>
+      <w:r>
+        <w:rPr>
+          <w:sz w:val="24"/>
+          <w:lang w:val="en-GB"/>
+        </w:rPr>
+        <w:t>(</w:t>
+      </w:r>
+      <m:oMath>
+        <m:sSub>
+          <m:sSubPr>
+            <m:ctrlPr>
+              <w:rPr>
+                <w:rFonts w:ascii="Cambria Math" w:hAnsi="Cambria Math"/>
+                <w:i/>
+                <w:sz w:val="24"/>
+                <w:lang w:val="en-GB"/>
+              </w:rPr>
+            </m:ctrlPr>
+          </m:sSubPr>
+          <m:e>
+            <m:r>
+              <w:rPr>
+                <w:rFonts w:ascii="Cambria Math" w:hAnsi="Cambria Math"/>
+                <w:sz w:val="24"/>
+                <w:lang w:val="en-GB"/>
+              </w:rPr>
+              <m:t>X</m:t>
+            </m:r>
+          </m:e>
+          <m:sub>
+            <m:r>
+              <w:rPr>
+                <w:rFonts w:ascii="Cambria Math" w:hAnsi="Cambria Math"/>
+                <w:sz w:val="24"/>
+                <w:lang w:val="en-GB"/>
+              </w:rPr>
+              <m:t>1</m:t>
+            </m:r>
+          </m:sub>
+        </m:sSub>
+        <m:r>
+          <w:rPr>
+            <w:rFonts w:ascii="Cambria Math" w:hAnsi="Cambria Math"/>
+            <w:sz w:val="24"/>
+            <w:lang w:val="en-GB"/>
+          </w:rPr>
+          <m:t xml:space="preserve">= </m:t>
+        </m:r>
+        <m:sSub>
+          <m:sSubPr>
+            <m:ctrlPr>
+              <w:rPr>
+                <w:rFonts w:ascii="Cambria Math" w:hAnsi="Cambria Math"/>
+                <w:i/>
+                <w:sz w:val="24"/>
+                <w:lang w:val="en-GB"/>
+              </w:rPr>
+            </m:ctrlPr>
+          </m:sSubPr>
+          <m:e>
+            <m:r>
+              <w:rPr>
+                <w:rFonts w:ascii="Cambria Math" w:hAnsi="Cambria Math"/>
+                <w:sz w:val="24"/>
+                <w:lang w:val="en-GB"/>
+              </w:rPr>
+              <m:t>d</m:t>
+            </m:r>
+          </m:e>
+          <m:sub>
+            <m:r>
+              <w:rPr>
+                <w:rFonts w:ascii="Cambria Math" w:hAnsi="Cambria Math"/>
+                <w:sz w:val="24"/>
+                <w:lang w:val="en-GB"/>
+              </w:rPr>
+              <m:t>1</m:t>
+            </m:r>
+          </m:sub>
+        </m:sSub>
+        <m:r>
+          <w:rPr>
+            <w:rFonts w:ascii="Cambria Math" w:hAnsi="Cambria Math"/>
+            <w:sz w:val="24"/>
+            <w:lang w:val="en-GB"/>
+          </w:rPr>
+          <m:t xml:space="preserve">,. . . , </m:t>
+        </m:r>
+        <m:sSub>
+          <m:sSubPr>
+            <m:ctrlPr>
+              <w:rPr>
+                <w:rFonts w:ascii="Cambria Math" w:hAnsi="Cambria Math"/>
+                <w:i/>
+                <w:sz w:val="24"/>
+                <w:lang w:val="en-GB"/>
+              </w:rPr>
+            </m:ctrlPr>
+          </m:sSubPr>
+          <m:e>
+            <m:r>
+              <w:rPr>
+                <w:rFonts w:ascii="Cambria Math" w:hAnsi="Cambria Math"/>
+                <w:sz w:val="24"/>
+                <w:lang w:val="en-GB"/>
+              </w:rPr>
+              <m:t>X</m:t>
+            </m:r>
+          </m:e>
+          <m:sub>
+            <m:r>
+              <w:rPr>
+                <w:rFonts w:ascii="Cambria Math" w:hAnsi="Cambria Math"/>
+                <w:sz w:val="24"/>
+                <w:lang w:val="en-GB"/>
+              </w:rPr>
+              <m:t>n</m:t>
+            </m:r>
+          </m:sub>
+        </m:sSub>
+        <m:r>
+          <w:rPr>
+            <w:rFonts w:ascii="Cambria Math" w:hAnsi="Cambria Math"/>
+            <w:sz w:val="24"/>
+            <w:lang w:val="en-GB"/>
+          </w:rPr>
+          <m:t xml:space="preserve">= </m:t>
+        </m:r>
+        <m:sSub>
+          <m:sSubPr>
+            <m:ctrlPr>
+              <w:rPr>
+                <w:rFonts w:ascii="Cambria Math" w:hAnsi="Cambria Math"/>
+                <w:i/>
+                <w:sz w:val="24"/>
+                <w:lang w:val="en-GB"/>
+              </w:rPr>
+            </m:ctrlPr>
+          </m:sSubPr>
+          <m:e>
+            <m:r>
+              <w:rPr>
+                <w:rFonts w:ascii="Cambria Math" w:hAnsi="Cambria Math"/>
+                <w:sz w:val="24"/>
+                <w:lang w:val="en-GB"/>
+              </w:rPr>
+              <m:t>d</m:t>
+            </m:r>
+          </m:e>
+          <m:sub>
+            <m:r>
+              <w:rPr>
+                <w:rFonts w:ascii="Cambria Math" w:hAnsi="Cambria Math"/>
+                <w:sz w:val="24"/>
+                <w:lang w:val="en-GB"/>
+              </w:rPr>
+              <m:t>n</m:t>
+            </m:r>
+          </m:sub>
+        </m:sSub>
+      </m:oMath>
+      <w:r>
+        <w:rPr>
+          <w:sz w:val="24"/>
+          <w:lang w:val="en-GB"/>
+        </w:rPr>
+        <w:t xml:space="preserve">) </w:t>
+      </w:r>
+      <w:r>
+        <w:rPr>
+          <w:sz w:val="24"/>
+          <w:lang w:val="en-GB"/>
+        </w:rPr>
+        <w:t xml:space="preserve">and all permutations </w:t>
+      </w:r>
+      <m:oMath>
+        <m:r>
+          <w:rPr>
+            <w:rFonts w:ascii="Cambria Math" w:hAnsi="Cambria Math"/>
+            <w:sz w:val="24"/>
+            <w:lang w:val="en-GB"/>
+          </w:rPr>
+          <m:t>π</m:t>
+        </m:r>
+      </m:oMath>
+      <w:r>
+        <w:rPr>
+          <w:rFonts w:eastAsiaTheme="minorEastAsia"/>
+          <w:sz w:val="24"/>
+          <w:lang w:val="en-GB"/>
+        </w:rPr>
+        <w:t xml:space="preserve"> of </w:t>
+      </w:r>
+      <w:r>
+        <w:rPr>
+          <w:sz w:val="24"/>
+          <w:lang w:val="en-GB"/>
+        </w:rPr>
+        <w:t>(</w:t>
+      </w:r>
+      <w:r>
+        <w:rPr>
+          <w:sz w:val="24"/>
+          <w:lang w:val="en-GB"/>
+        </w:rPr>
+        <w:t>1, … , n</w:t>
+      </w:r>
+      <w:r>
+        <w:rPr>
+          <w:sz w:val="24"/>
+          <w:lang w:val="en-GB"/>
+        </w:rPr>
+        <w:t>), {</w:t>
+      </w:r>
+      <m:oMath>
+        <m:sSub>
+          <m:sSubPr>
+            <m:ctrlPr>
+              <w:rPr>
+                <w:rFonts w:ascii="Cambria Math" w:hAnsi="Cambria Math"/>
+                <w:i/>
+                <w:sz w:val="24"/>
+                <w:lang w:val="en-GB"/>
+              </w:rPr>
+            </m:ctrlPr>
+          </m:sSubPr>
+          <m:e>
+            <m:r>
+              <w:rPr>
+                <w:rFonts w:ascii="Cambria Math" w:hAnsi="Cambria Math"/>
+                <w:sz w:val="24"/>
+                <w:lang w:val="en-GB"/>
+              </w:rPr>
+              <m:t>X</m:t>
+            </m:r>
+          </m:e>
+          <m:sub>
+            <m:r>
+              <w:rPr>
+                <w:rFonts w:ascii="Cambria Math" w:hAnsi="Cambria Math"/>
+                <w:sz w:val="24"/>
+                <w:lang w:val="en-GB"/>
+              </w:rPr>
+              <m:t>1</m:t>
+            </m:r>
+          </m:sub>
+        </m:sSub>
+        <m:r>
+          <w:rPr>
+            <w:rFonts w:ascii="Cambria Math" w:hAnsi="Cambria Math"/>
+            <w:sz w:val="24"/>
+            <w:lang w:val="en-GB"/>
+          </w:rPr>
+          <m:t xml:space="preserve">= </m:t>
+        </m:r>
+        <m:sSub>
+          <m:sSubPr>
+            <m:ctrlPr>
+              <w:rPr>
+                <w:rFonts w:ascii="Cambria Math" w:hAnsi="Cambria Math"/>
+                <w:i/>
+                <w:sz w:val="24"/>
+                <w:lang w:val="en-GB"/>
+              </w:rPr>
+            </m:ctrlPr>
+          </m:sSubPr>
+          <m:e>
+            <m:r>
+              <w:rPr>
+                <w:rFonts w:ascii="Cambria Math" w:hAnsi="Cambria Math"/>
+                <w:sz w:val="24"/>
+                <w:lang w:val="en-GB"/>
+              </w:rPr>
+              <m:t>d</m:t>
+            </m:r>
+          </m:e>
+          <m:sub>
+            <m:r>
+              <w:rPr>
+                <w:rFonts w:ascii="Cambria Math" w:hAnsi="Cambria Math"/>
+                <w:sz w:val="24"/>
+                <w:lang w:val="en-GB"/>
+              </w:rPr>
+              <m:t>π(</m:t>
+            </m:r>
+            <m:r>
+              <w:rPr>
+                <w:rFonts w:ascii="Cambria Math" w:hAnsi="Cambria Math"/>
+                <w:sz w:val="24"/>
+                <w:lang w:val="en-GB"/>
+              </w:rPr>
+              <m:t>1</m:t>
+            </m:r>
+            <m:r>
+              <w:rPr>
+                <w:rFonts w:ascii="Cambria Math" w:hAnsi="Cambria Math"/>
+                <w:sz w:val="24"/>
+                <w:lang w:val="en-GB"/>
+              </w:rPr>
+              <m:t>)</m:t>
+            </m:r>
+          </m:sub>
+        </m:sSub>
+        <m:r>
+          <w:rPr>
+            <w:rFonts w:ascii="Cambria Math" w:hAnsi="Cambria Math"/>
+            <w:sz w:val="24"/>
+            <w:lang w:val="en-GB"/>
+          </w:rPr>
+          <m:t xml:space="preserve">,. . . , </m:t>
+        </m:r>
+        <m:sSub>
+          <m:sSubPr>
+            <m:ctrlPr>
+              <w:rPr>
+                <w:rFonts w:ascii="Cambria Math" w:hAnsi="Cambria Math"/>
+                <w:i/>
+                <w:sz w:val="24"/>
+                <w:lang w:val="en-GB"/>
+              </w:rPr>
+            </m:ctrlPr>
+          </m:sSubPr>
+          <m:e>
+            <m:r>
+              <w:rPr>
+                <w:rFonts w:ascii="Cambria Math" w:hAnsi="Cambria Math"/>
+                <w:sz w:val="24"/>
+                <w:lang w:val="en-GB"/>
+              </w:rPr>
+              <m:t>X</m:t>
+            </m:r>
+          </m:e>
+          <m:sub>
+            <m:r>
+              <w:rPr>
+                <w:rFonts w:ascii="Cambria Math" w:hAnsi="Cambria Math"/>
+                <w:sz w:val="24"/>
+                <w:lang w:val="en-GB"/>
+              </w:rPr>
+              <m:t>n</m:t>
+            </m:r>
+          </m:sub>
+        </m:sSub>
+        <m:r>
+          <w:rPr>
+            <w:rFonts w:ascii="Cambria Math" w:hAnsi="Cambria Math"/>
+            <w:sz w:val="24"/>
+            <w:lang w:val="en-GB"/>
+          </w:rPr>
+          <m:t xml:space="preserve">= </m:t>
+        </m:r>
+        <m:sSub>
+          <m:sSubPr>
+            <m:ctrlPr>
+              <w:rPr>
+                <w:rFonts w:ascii="Cambria Math" w:hAnsi="Cambria Math"/>
+                <w:i/>
+                <w:sz w:val="24"/>
+                <w:lang w:val="en-GB"/>
+              </w:rPr>
+            </m:ctrlPr>
+          </m:sSubPr>
+          <m:e>
+            <m:r>
+              <w:rPr>
+                <w:rFonts w:ascii="Cambria Math" w:hAnsi="Cambria Math"/>
+                <w:sz w:val="24"/>
+                <w:lang w:val="en-GB"/>
+              </w:rPr>
+              <m:t>d</m:t>
+            </m:r>
+          </m:e>
+          <m:sub>
+            <m:r>
+              <w:rPr>
+                <w:rFonts w:ascii="Cambria Math" w:hAnsi="Cambria Math"/>
+                <w:sz w:val="24"/>
+                <w:lang w:val="en-GB"/>
+              </w:rPr>
+              <m:t>π(</m:t>
+            </m:r>
+            <m:r>
+              <w:rPr>
+                <w:rFonts w:ascii="Cambria Math" w:hAnsi="Cambria Math"/>
+                <w:sz w:val="24"/>
+                <w:lang w:val="en-GB"/>
+              </w:rPr>
+              <m:t>n</m:t>
+            </m:r>
+            <m:r>
+              <w:rPr>
+                <w:rFonts w:ascii="Cambria Math" w:hAnsi="Cambria Math"/>
+                <w:sz w:val="24"/>
+                <w:lang w:val="en-GB"/>
+              </w:rPr>
+              <m:t>)</m:t>
+            </m:r>
+          </m:sub>
+        </m:sSub>
+      </m:oMath>
+      <w:r>
+        <w:rPr>
+          <w:sz w:val="24"/>
+          <w:lang w:val="en-GB"/>
+        </w:rPr>
+        <w:t xml:space="preserve">} is a </w:t>
+      </w:r>
+      <w:r>
+        <w:rPr>
+          <w:sz w:val="24"/>
+          <w:lang w:val="en-GB"/>
+        </w:rPr>
+        <w:lastRenderedPageBreak/>
+        <w:t xml:space="preserve">satisfying assignment as well. </w:t>
+      </w:r>
+      <w:r>
+        <w:rPr>
+          <w:sz w:val="24"/>
+          <w:lang w:val="en-GB"/>
+        </w:rPr>
+        <w:t xml:space="preserve">Less formally, let’s imagine that we’re playing a coin flipping game where the players choose heads or </w:t>
+      </w:r>
+      <w:proofErr w:type="gramStart"/>
+      <w:r>
+        <w:rPr>
+          <w:sz w:val="24"/>
+          <w:lang w:val="en-GB"/>
+        </w:rPr>
+        <w:t>tails</w:t>
+      </w:r>
+      <w:proofErr w:type="gramEnd"/>
+      <w:r>
+        <w:rPr>
+          <w:sz w:val="24"/>
+          <w:lang w:val="en-GB"/>
+        </w:rPr>
+        <w:t xml:space="preserve"> and whichever gets tossed the most out of 5 times wins the game. </w:t>
+      </w:r>
+      <w:r>
+        <w:rPr>
+          <w:sz w:val="24"/>
+          <w:lang w:val="en-GB"/>
+        </w:rPr>
+        <w:t>T</w:t>
+      </w:r>
+      <w:r>
+        <w:rPr>
+          <w:sz w:val="24"/>
+          <w:lang w:val="en-GB"/>
+        </w:rPr>
+        <w:t xml:space="preserve">he </w:t>
+      </w:r>
+      <w:r>
+        <w:rPr>
+          <w:sz w:val="24"/>
+          <w:lang w:val="en-GB"/>
+        </w:rPr>
+        <w:t xml:space="preserve">tuple of </w:t>
+      </w:r>
+      <w:r>
+        <w:rPr>
+          <w:sz w:val="24"/>
+          <w:lang w:val="en-GB"/>
+        </w:rPr>
+        <w:t>variables (</w:t>
+      </w:r>
+      <m:oMath>
+        <m:sSub>
+          <m:sSubPr>
+            <m:ctrlPr>
+              <w:rPr>
+                <w:rFonts w:ascii="Cambria Math" w:hAnsi="Cambria Math"/>
+                <w:i/>
+                <w:sz w:val="24"/>
+                <w:lang w:val="en-GB"/>
+              </w:rPr>
+            </m:ctrlPr>
+          </m:sSubPr>
+          <m:e>
+            <m:r>
+              <w:rPr>
+                <w:rFonts w:ascii="Cambria Math" w:hAnsi="Cambria Math"/>
+                <w:sz w:val="24"/>
+                <w:lang w:val="en-GB"/>
+              </w:rPr>
+              <m:t>X</m:t>
+            </m:r>
+          </m:e>
+          <m:sub>
+            <m:r>
+              <w:rPr>
+                <w:rFonts w:ascii="Cambria Math" w:hAnsi="Cambria Math"/>
+                <w:sz w:val="24"/>
+                <w:lang w:val="en-GB"/>
+              </w:rPr>
+              <m:t>1</m:t>
+            </m:r>
+          </m:sub>
+        </m:sSub>
+        <m:r>
+          <w:rPr>
+            <w:rFonts w:ascii="Cambria Math" w:hAnsi="Cambria Math"/>
+            <w:sz w:val="24"/>
+            <w:lang w:val="en-GB"/>
+          </w:rPr>
+          <m:t xml:space="preserve">, </m:t>
+        </m:r>
+        <m:sSub>
+          <m:sSubPr>
+            <m:ctrlPr>
+              <w:rPr>
+                <w:rFonts w:ascii="Cambria Math" w:hAnsi="Cambria Math"/>
+                <w:i/>
+                <w:sz w:val="24"/>
+                <w:lang w:val="en-GB"/>
+              </w:rPr>
+            </m:ctrlPr>
+          </m:sSubPr>
+          <m:e>
+            <m:r>
+              <w:rPr>
+                <w:rFonts w:ascii="Cambria Math" w:hAnsi="Cambria Math"/>
+                <w:sz w:val="24"/>
+                <w:lang w:val="en-GB"/>
+              </w:rPr>
+              <m:t>X</m:t>
+            </m:r>
+          </m:e>
+          <m:sub>
+            <m:r>
+              <w:rPr>
+                <w:rFonts w:ascii="Cambria Math" w:hAnsi="Cambria Math"/>
+                <w:sz w:val="24"/>
+                <w:lang w:val="en-GB"/>
+              </w:rPr>
+              <m:t>2</m:t>
+            </m:r>
+          </m:sub>
+        </m:sSub>
+        <m:r>
+          <w:rPr>
+            <w:rFonts w:ascii="Cambria Math" w:hAnsi="Cambria Math"/>
+            <w:sz w:val="24"/>
+            <w:lang w:val="en-GB"/>
+          </w:rPr>
+          <m:t>,</m:t>
+        </m:r>
+        <m:sSub>
+          <m:sSubPr>
+            <m:ctrlPr>
+              <w:rPr>
+                <w:rFonts w:ascii="Cambria Math" w:hAnsi="Cambria Math"/>
+                <w:i/>
+                <w:sz w:val="24"/>
+                <w:lang w:val="en-GB"/>
+              </w:rPr>
+            </m:ctrlPr>
+          </m:sSubPr>
+          <m:e>
+            <m:r>
+              <w:rPr>
+                <w:rFonts w:ascii="Cambria Math" w:hAnsi="Cambria Math"/>
+                <w:sz w:val="24"/>
+                <w:lang w:val="en-GB"/>
+              </w:rPr>
+              <m:t>X</m:t>
+            </m:r>
+          </m:e>
+          <m:sub>
+            <m:r>
+              <w:rPr>
+                <w:rFonts w:ascii="Cambria Math" w:hAnsi="Cambria Math"/>
+                <w:sz w:val="24"/>
+                <w:lang w:val="en-GB"/>
+              </w:rPr>
+              <m:t>3</m:t>
+            </m:r>
+          </m:sub>
+        </m:sSub>
+        <m:r>
+          <w:rPr>
+            <w:rFonts w:ascii="Cambria Math" w:hAnsi="Cambria Math"/>
+            <w:sz w:val="24"/>
+            <w:lang w:val="en-GB"/>
+          </w:rPr>
+          <m:t xml:space="preserve">, </m:t>
+        </m:r>
+        <m:sSub>
+          <m:sSubPr>
+            <m:ctrlPr>
+              <w:rPr>
+                <w:rFonts w:ascii="Cambria Math" w:hAnsi="Cambria Math"/>
+                <w:i/>
+                <w:sz w:val="24"/>
+                <w:lang w:val="en-GB"/>
+              </w:rPr>
+            </m:ctrlPr>
+          </m:sSubPr>
+          <m:e>
+            <m:r>
+              <w:rPr>
+                <w:rFonts w:ascii="Cambria Math" w:hAnsi="Cambria Math"/>
+                <w:sz w:val="24"/>
+                <w:lang w:val="en-GB"/>
+              </w:rPr>
+              <m:t>X</m:t>
+            </m:r>
+          </m:e>
+          <m:sub>
+            <m:r>
+              <w:rPr>
+                <w:rFonts w:ascii="Cambria Math" w:hAnsi="Cambria Math"/>
+                <w:sz w:val="24"/>
+                <w:lang w:val="en-GB"/>
+              </w:rPr>
+              <m:t>4</m:t>
+            </m:r>
+          </m:sub>
+        </m:sSub>
+        <m:r>
+          <w:rPr>
+            <w:rFonts w:ascii="Cambria Math" w:hAnsi="Cambria Math"/>
+            <w:sz w:val="24"/>
+            <w:lang w:val="en-GB"/>
+          </w:rPr>
+          <m:t>,</m:t>
+        </m:r>
+        <m:sSub>
+          <m:sSubPr>
+            <m:ctrlPr>
+              <w:rPr>
+                <w:rFonts w:ascii="Cambria Math" w:eastAsiaTheme="minorEastAsia" w:hAnsi="Cambria Math"/>
+                <w:i/>
+                <w:sz w:val="24"/>
+                <w:lang w:val="en-GB"/>
+              </w:rPr>
+            </m:ctrlPr>
+          </m:sSubPr>
+          <m:e>
+            <m:r>
+              <w:rPr>
+                <w:rFonts w:ascii="Cambria Math" w:eastAsiaTheme="minorEastAsia" w:hAnsi="Cambria Math"/>
+                <w:sz w:val="24"/>
+                <w:lang w:val="en-GB"/>
+              </w:rPr>
+              <m:t>X</m:t>
+            </m:r>
+          </m:e>
+          <m:sub>
+            <m:r>
+              <w:rPr>
+                <w:rFonts w:ascii="Cambria Math" w:eastAsiaTheme="minorEastAsia" w:hAnsi="Cambria Math"/>
+                <w:sz w:val="24"/>
+                <w:lang w:val="en-GB"/>
+              </w:rPr>
+              <m:t>5</m:t>
+            </m:r>
+          </m:sub>
+        </m:sSub>
+      </m:oMath>
+      <w:r>
+        <w:rPr>
+          <w:sz w:val="24"/>
+          <w:lang w:val="en-GB"/>
+        </w:rPr>
+        <w:t>) represent the tosses</w:t>
+      </w:r>
+      <w:r>
+        <w:rPr>
+          <w:sz w:val="24"/>
+          <w:lang w:val="en-GB"/>
+        </w:rPr>
+        <w:t xml:space="preserve">  and i</w:t>
+      </w:r>
+      <w:r>
+        <w:rPr>
+          <w:sz w:val="24"/>
+          <w:lang w:val="en-GB"/>
+        </w:rPr>
+        <w:t xml:space="preserve">f you’re the player who chose heads, the constraint would be #heads &gt; #tails. </w:t>
+      </w:r>
+      <w:r>
+        <w:rPr>
+          <w:sz w:val="24"/>
+          <w:lang w:val="en-GB"/>
+        </w:rPr>
+        <w:t xml:space="preserve">The model </w:t>
+      </w:r>
+      <w:r>
+        <w:rPr>
+          <w:sz w:val="24"/>
+          <w:lang w:val="en-GB"/>
+        </w:rPr>
+        <w:t>(</w:t>
+      </w:r>
+      <m:oMath>
+        <m:sSub>
+          <m:sSubPr>
+            <m:ctrlPr>
+              <w:rPr>
+                <w:rFonts w:ascii="Cambria Math" w:hAnsi="Cambria Math"/>
+                <w:i/>
+                <w:sz w:val="24"/>
+                <w:lang w:val="en-GB"/>
+              </w:rPr>
+            </m:ctrlPr>
+          </m:sSubPr>
+          <m:e>
+            <m:r>
+              <w:rPr>
+                <w:rFonts w:ascii="Cambria Math" w:hAnsi="Cambria Math"/>
+                <w:sz w:val="24"/>
+                <w:lang w:val="en-GB"/>
+              </w:rPr>
+              <m:t>X</m:t>
+            </m:r>
+          </m:e>
+          <m:sub>
+            <m:r>
+              <w:rPr>
+                <w:rFonts w:ascii="Cambria Math" w:hAnsi="Cambria Math"/>
+                <w:sz w:val="24"/>
+                <w:lang w:val="en-GB"/>
+              </w:rPr>
+              <m:t>1</m:t>
+            </m:r>
+          </m:sub>
+        </m:sSub>
+        <m:r>
+          <w:rPr>
+            <w:rFonts w:ascii="Cambria Math" w:hAnsi="Cambria Math"/>
+            <w:sz w:val="24"/>
+            <w:lang w:val="en-GB"/>
+          </w:rPr>
+          <m:t>=H</m:t>
+        </m:r>
+        <m:r>
+          <w:rPr>
+            <w:rFonts w:ascii="Cambria Math" w:hAnsi="Cambria Math"/>
+            <w:sz w:val="24"/>
+            <w:lang w:val="en-GB"/>
+          </w:rPr>
+          <m:t xml:space="preserve">, </m:t>
+        </m:r>
+        <m:sSub>
+          <m:sSubPr>
+            <m:ctrlPr>
+              <w:rPr>
+                <w:rFonts w:ascii="Cambria Math" w:hAnsi="Cambria Math"/>
+                <w:i/>
+                <w:sz w:val="24"/>
+                <w:lang w:val="en-GB"/>
+              </w:rPr>
+            </m:ctrlPr>
+          </m:sSubPr>
+          <m:e>
+            <m:r>
+              <w:rPr>
+                <w:rFonts w:ascii="Cambria Math" w:hAnsi="Cambria Math"/>
+                <w:sz w:val="24"/>
+                <w:lang w:val="en-GB"/>
+              </w:rPr>
+              <m:t>X</m:t>
+            </m:r>
+          </m:e>
+          <m:sub>
+            <m:r>
+              <w:rPr>
+                <w:rFonts w:ascii="Cambria Math" w:hAnsi="Cambria Math"/>
+                <w:sz w:val="24"/>
+                <w:lang w:val="en-GB"/>
+              </w:rPr>
+              <m:t>2</m:t>
+            </m:r>
+          </m:sub>
+        </m:sSub>
+        <m:r>
+          <w:rPr>
+            <w:rFonts w:ascii="Cambria Math" w:hAnsi="Cambria Math"/>
+            <w:sz w:val="24"/>
+            <w:lang w:val="en-GB"/>
+          </w:rPr>
+          <m:t>=T</m:t>
+        </m:r>
+        <m:r>
+          <w:rPr>
+            <w:rFonts w:ascii="Cambria Math" w:hAnsi="Cambria Math"/>
+            <w:sz w:val="24"/>
+            <w:lang w:val="en-GB"/>
+          </w:rPr>
+          <m:t>,</m:t>
+        </m:r>
+        <m:sSub>
+          <m:sSubPr>
+            <m:ctrlPr>
+              <w:rPr>
+                <w:rFonts w:ascii="Cambria Math" w:hAnsi="Cambria Math"/>
+                <w:i/>
+                <w:sz w:val="24"/>
+                <w:lang w:val="en-GB"/>
+              </w:rPr>
+            </m:ctrlPr>
+          </m:sSubPr>
+          <m:e>
+            <m:r>
+              <w:rPr>
+                <w:rFonts w:ascii="Cambria Math" w:hAnsi="Cambria Math"/>
+                <w:sz w:val="24"/>
+                <w:lang w:val="en-GB"/>
+              </w:rPr>
+              <m:t>X</m:t>
+            </m:r>
+          </m:e>
+          <m:sub>
+            <m:r>
+              <w:rPr>
+                <w:rFonts w:ascii="Cambria Math" w:hAnsi="Cambria Math"/>
+                <w:sz w:val="24"/>
+                <w:lang w:val="en-GB"/>
+              </w:rPr>
+              <m:t>3</m:t>
+            </m:r>
+          </m:sub>
+        </m:sSub>
+        <m:r>
+          <w:rPr>
+            <w:rFonts w:ascii="Cambria Math" w:hAnsi="Cambria Math"/>
+            <w:sz w:val="24"/>
+            <w:lang w:val="en-GB"/>
+          </w:rPr>
+          <m:t>=H</m:t>
+        </m:r>
+        <m:r>
+          <w:rPr>
+            <w:rFonts w:ascii="Cambria Math" w:hAnsi="Cambria Math"/>
+            <w:sz w:val="24"/>
+            <w:lang w:val="en-GB"/>
+          </w:rPr>
+          <m:t xml:space="preserve">, </m:t>
+        </m:r>
+        <m:sSub>
+          <m:sSubPr>
+            <m:ctrlPr>
+              <w:rPr>
+                <w:rFonts w:ascii="Cambria Math" w:hAnsi="Cambria Math"/>
+                <w:i/>
+                <w:sz w:val="24"/>
+                <w:lang w:val="en-GB"/>
+              </w:rPr>
+            </m:ctrlPr>
+          </m:sSubPr>
+          <m:e>
+            <m:r>
+              <w:rPr>
+                <w:rFonts w:ascii="Cambria Math" w:hAnsi="Cambria Math"/>
+                <w:sz w:val="24"/>
+                <w:lang w:val="en-GB"/>
+              </w:rPr>
+              <m:t>X</m:t>
+            </m:r>
+          </m:e>
+          <m:sub>
+            <m:r>
+              <w:rPr>
+                <w:rFonts w:ascii="Cambria Math" w:hAnsi="Cambria Math"/>
+                <w:sz w:val="24"/>
+                <w:lang w:val="en-GB"/>
+              </w:rPr>
+              <m:t>4</m:t>
+            </m:r>
+          </m:sub>
+        </m:sSub>
+        <m:r>
+          <w:rPr>
+            <w:rFonts w:ascii="Cambria Math" w:hAnsi="Cambria Math"/>
+            <w:sz w:val="24"/>
+            <w:lang w:val="en-GB"/>
+          </w:rPr>
+          <m:t>=H</m:t>
+        </m:r>
+        <m:r>
+          <w:rPr>
+            <w:rFonts w:ascii="Cambria Math" w:hAnsi="Cambria Math"/>
+            <w:sz w:val="24"/>
+            <w:lang w:val="en-GB"/>
+          </w:rPr>
+          <m:t>,</m:t>
+        </m:r>
+        <m:sSub>
+          <m:sSubPr>
+            <m:ctrlPr>
+              <w:rPr>
+                <w:rFonts w:ascii="Cambria Math" w:eastAsiaTheme="minorEastAsia" w:hAnsi="Cambria Math"/>
+                <w:i/>
+                <w:sz w:val="24"/>
+                <w:lang w:val="en-GB"/>
+              </w:rPr>
+            </m:ctrlPr>
+          </m:sSubPr>
+          <m:e>
+            <m:r>
+              <w:rPr>
+                <w:rFonts w:ascii="Cambria Math" w:eastAsiaTheme="minorEastAsia" w:hAnsi="Cambria Math"/>
+                <w:sz w:val="24"/>
+                <w:lang w:val="en-GB"/>
+              </w:rPr>
+              <m:t>X</m:t>
+            </m:r>
+          </m:e>
+          <m:sub>
+            <m:r>
+              <w:rPr>
+                <w:rFonts w:ascii="Cambria Math" w:eastAsiaTheme="minorEastAsia" w:hAnsi="Cambria Math"/>
+                <w:sz w:val="24"/>
+                <w:lang w:val="en-GB"/>
+              </w:rPr>
+              <m:t>5</m:t>
+            </m:r>
+          </m:sub>
+        </m:sSub>
+        <m:r>
+          <w:rPr>
+            <w:rFonts w:ascii="Cambria Math" w:eastAsiaTheme="minorEastAsia" w:hAnsi="Cambria Math"/>
+            <w:sz w:val="24"/>
+            <w:lang w:val="en-GB"/>
+          </w:rPr>
+          <m:t>=T</m:t>
+        </m:r>
+      </m:oMath>
+      <w:r>
+        <w:rPr>
+          <w:sz w:val="24"/>
+          <w:lang w:val="en-GB"/>
+        </w:rPr>
+        <w:t>)</w:t>
+      </w:r>
+      <w:r>
+        <w:rPr>
+          <w:sz w:val="24"/>
+          <w:lang w:val="en-GB"/>
+        </w:rPr>
+        <w:t xml:space="preserve"> would be an example of a satisfying assignment</w:t>
+      </w:r>
+      <w:r>
+        <w:rPr>
+          <w:sz w:val="24"/>
+          <w:lang w:val="en-GB"/>
+        </w:rPr>
+        <w:t xml:space="preserve">, but so is the model </w:t>
+      </w:r>
+      <w:r>
+        <w:rPr>
+          <w:sz w:val="24"/>
+          <w:lang w:val="en-GB"/>
+        </w:rPr>
+        <w:t>(</w:t>
+      </w:r>
+      <m:oMath>
+        <m:sSub>
+          <m:sSubPr>
+            <m:ctrlPr>
+              <w:rPr>
+                <w:rFonts w:ascii="Cambria Math" w:hAnsi="Cambria Math"/>
+                <w:i/>
+                <w:sz w:val="24"/>
+                <w:lang w:val="en-GB"/>
+              </w:rPr>
+            </m:ctrlPr>
+          </m:sSubPr>
+          <m:e>
+            <m:r>
+              <w:rPr>
+                <w:rFonts w:ascii="Cambria Math" w:hAnsi="Cambria Math"/>
+                <w:sz w:val="24"/>
+                <w:lang w:val="en-GB"/>
+              </w:rPr>
+              <m:t>X</m:t>
+            </m:r>
+          </m:e>
+          <m:sub>
+            <m:r>
+              <w:rPr>
+                <w:rFonts w:ascii="Cambria Math" w:hAnsi="Cambria Math"/>
+                <w:sz w:val="24"/>
+                <w:lang w:val="en-GB"/>
+              </w:rPr>
+              <m:t>1</m:t>
+            </m:r>
+          </m:sub>
+        </m:sSub>
+        <m:r>
+          <w:rPr>
+            <w:rFonts w:ascii="Cambria Math" w:hAnsi="Cambria Math"/>
+            <w:sz w:val="24"/>
+            <w:lang w:val="en-GB"/>
+          </w:rPr>
+          <m:t>=</m:t>
+        </m:r>
+        <m:r>
+          <w:rPr>
+            <w:rFonts w:ascii="Cambria Math" w:hAnsi="Cambria Math"/>
+            <w:sz w:val="24"/>
+            <w:lang w:val="en-GB"/>
+          </w:rPr>
+          <m:t>T</m:t>
+        </m:r>
+        <m:r>
+          <w:rPr>
+            <w:rFonts w:ascii="Cambria Math" w:hAnsi="Cambria Math"/>
+            <w:sz w:val="24"/>
+            <w:lang w:val="en-GB"/>
+          </w:rPr>
+          <m:t xml:space="preserve">, </m:t>
+        </m:r>
+        <m:sSub>
+          <m:sSubPr>
+            <m:ctrlPr>
+              <w:rPr>
+                <w:rFonts w:ascii="Cambria Math" w:hAnsi="Cambria Math"/>
+                <w:i/>
+                <w:sz w:val="24"/>
+                <w:lang w:val="en-GB"/>
+              </w:rPr>
+            </m:ctrlPr>
+          </m:sSubPr>
+          <m:e>
+            <m:r>
+              <w:rPr>
+                <w:rFonts w:ascii="Cambria Math" w:hAnsi="Cambria Math"/>
+                <w:sz w:val="24"/>
+                <w:lang w:val="en-GB"/>
+              </w:rPr>
+              <m:t>X</m:t>
+            </m:r>
+          </m:e>
+          <m:sub>
+            <m:r>
+              <w:rPr>
+                <w:rFonts w:ascii="Cambria Math" w:hAnsi="Cambria Math"/>
+                <w:sz w:val="24"/>
+                <w:lang w:val="en-GB"/>
+              </w:rPr>
+              <m:t>2</m:t>
+            </m:r>
+          </m:sub>
+        </m:sSub>
+        <m:r>
+          <w:rPr>
+            <w:rFonts w:ascii="Cambria Math" w:hAnsi="Cambria Math"/>
+            <w:sz w:val="24"/>
+            <w:lang w:val="en-GB"/>
+          </w:rPr>
+          <m:t>=</m:t>
+        </m:r>
+        <m:r>
+          <w:rPr>
+            <w:rFonts w:ascii="Cambria Math" w:hAnsi="Cambria Math"/>
+            <w:sz w:val="24"/>
+            <w:lang w:val="en-GB"/>
+          </w:rPr>
+          <m:t>H</m:t>
+        </m:r>
+        <m:r>
+          <w:rPr>
+            <w:rFonts w:ascii="Cambria Math" w:hAnsi="Cambria Math"/>
+            <w:sz w:val="24"/>
+            <w:lang w:val="en-GB"/>
+          </w:rPr>
+          <m:t>,</m:t>
+        </m:r>
+        <m:sSub>
+          <m:sSubPr>
+            <m:ctrlPr>
+              <w:rPr>
+                <w:rFonts w:ascii="Cambria Math" w:hAnsi="Cambria Math"/>
+                <w:i/>
+                <w:sz w:val="24"/>
+                <w:lang w:val="en-GB"/>
+              </w:rPr>
+            </m:ctrlPr>
+          </m:sSubPr>
+          <m:e>
+            <m:r>
+              <w:rPr>
+                <w:rFonts w:ascii="Cambria Math" w:hAnsi="Cambria Math"/>
+                <w:sz w:val="24"/>
+                <w:lang w:val="en-GB"/>
+              </w:rPr>
+              <m:t>X</m:t>
+            </m:r>
+          </m:e>
+          <m:sub>
+            <m:r>
+              <w:rPr>
+                <w:rFonts w:ascii="Cambria Math" w:hAnsi="Cambria Math"/>
+                <w:sz w:val="24"/>
+                <w:lang w:val="en-GB"/>
+              </w:rPr>
+              <m:t>3</m:t>
+            </m:r>
+          </m:sub>
+        </m:sSub>
+        <m:r>
+          <w:rPr>
+            <w:rFonts w:ascii="Cambria Math" w:hAnsi="Cambria Math"/>
+            <w:sz w:val="24"/>
+            <w:lang w:val="en-GB"/>
+          </w:rPr>
+          <m:t xml:space="preserve">=H, </m:t>
+        </m:r>
+        <m:sSub>
+          <m:sSubPr>
+            <m:ctrlPr>
+              <w:rPr>
+                <w:rFonts w:ascii="Cambria Math" w:hAnsi="Cambria Math"/>
+                <w:i/>
+                <w:sz w:val="24"/>
+                <w:lang w:val="en-GB"/>
+              </w:rPr>
+            </m:ctrlPr>
+          </m:sSubPr>
+          <m:e>
+            <m:r>
+              <w:rPr>
+                <w:rFonts w:ascii="Cambria Math" w:hAnsi="Cambria Math"/>
+                <w:sz w:val="24"/>
+                <w:lang w:val="en-GB"/>
+              </w:rPr>
+              <m:t>X</m:t>
+            </m:r>
+          </m:e>
+          <m:sub>
+            <m:r>
+              <w:rPr>
+                <w:rFonts w:ascii="Cambria Math" w:hAnsi="Cambria Math"/>
+                <w:sz w:val="24"/>
+                <w:lang w:val="en-GB"/>
+              </w:rPr>
+              <m:t>4</m:t>
+            </m:r>
+          </m:sub>
+        </m:sSub>
+        <m:r>
+          <w:rPr>
+            <w:rFonts w:ascii="Cambria Math" w:hAnsi="Cambria Math"/>
+            <w:sz w:val="24"/>
+            <w:lang w:val="en-GB"/>
+          </w:rPr>
+          <m:t>=H,</m:t>
+        </m:r>
+        <m:sSub>
+          <m:sSubPr>
+            <m:ctrlPr>
+              <w:rPr>
+                <w:rFonts w:ascii="Cambria Math" w:eastAsiaTheme="minorEastAsia" w:hAnsi="Cambria Math"/>
+                <w:i/>
+                <w:sz w:val="24"/>
+                <w:lang w:val="en-GB"/>
+              </w:rPr>
+            </m:ctrlPr>
+          </m:sSubPr>
+          <m:e>
+            <m:r>
+              <w:rPr>
+                <w:rFonts w:ascii="Cambria Math" w:eastAsiaTheme="minorEastAsia" w:hAnsi="Cambria Math"/>
+                <w:sz w:val="24"/>
+                <w:lang w:val="en-GB"/>
+              </w:rPr>
+              <m:t>X</m:t>
+            </m:r>
+          </m:e>
+          <m:sub>
+            <m:r>
+              <w:rPr>
+                <w:rFonts w:ascii="Cambria Math" w:eastAsiaTheme="minorEastAsia" w:hAnsi="Cambria Math"/>
+                <w:sz w:val="24"/>
+                <w:lang w:val="en-GB"/>
+              </w:rPr>
+              <m:t>5</m:t>
+            </m:r>
+          </m:sub>
+        </m:sSub>
+        <m:r>
+          <w:rPr>
+            <w:rFonts w:ascii="Cambria Math" w:eastAsiaTheme="minorEastAsia" w:hAnsi="Cambria Math"/>
+            <w:sz w:val="24"/>
+            <w:lang w:val="en-GB"/>
+          </w:rPr>
+          <m:t>=T</m:t>
+        </m:r>
+      </m:oMath>
+      <w:r>
+        <w:rPr>
+          <w:sz w:val="24"/>
+          <w:lang w:val="en-GB"/>
+        </w:rPr>
+        <w:t>)</w:t>
+      </w:r>
+      <w:r>
+        <w:rPr>
+          <w:sz w:val="24"/>
+          <w:lang w:val="en-GB"/>
+        </w:rPr>
+        <w:t>. We can clearly see that the tosses are exchangeable, which in this case means that the order of the tosses do not matter.</w:t>
       </w:r>
     </w:p>
     <w:p>
@@ -921,7 +2226,6 @@
           <w:sz w:val="28"/>
           <w:lang w:val="en-GB"/>
         </w:rPr>
-        <w:lastRenderedPageBreak/>
         <w:t>…</w:t>
       </w:r>
     </w:p>
@@ -1271,7 +2575,7 @@
     <w:lsdException w:name="Table Web 2" w:semiHidden="1" w:unhideWhenUsed="1"/>
     <w:lsdException w:name="Table Web 3" w:semiHidden="1" w:unhideWhenUsed="1"/>
     <w:lsdException w:name="Balloon Text" w:semiHidden="1" w:unhideWhenUsed="1"/>
-    <w:lsdException w:name="Table Grid" w:semiHidden="1" w:uiPriority="59" w:unhideWhenUsed="1"/>
+    <w:lsdException w:name="Table Grid" w:uiPriority="59"/>
     <w:lsdException w:name="Table Theme" w:semiHidden="1" w:unhideWhenUsed="1"/>
     <w:lsdException w:name="Placeholder Text" w:semiHidden="1"/>
     <w:lsdException w:name="No Spacing" w:uiPriority="1" w:qFormat="1"/>
@@ -1524,6 +2828,16 @@
     <w:uiPriority w:val="99"/>
     <w:semiHidden/>
     <w:unhideWhenUsed/>
+  </w:style>
+  <w:style w:type="character" w:styleId="PlaceholderText">
+    <w:name w:val="Placeholder Text"/>
+    <w:basedOn w:val="DefaultParagraphFont"/>
+    <w:uiPriority w:val="99"/>
+    <w:semiHidden/>
+    <w:rsid w:val="00D545B7"/>
+    <w:rPr>
+      <w:color w:val="808080"/>
+    </w:rPr>
   </w:style>
 </w:styles>
 </file>

</xml_diff>